<commit_message>
Done the DOCX. Needs review
</commit_message>
<xml_diff>
--- a/HW1_SOL.docx
+++ b/HW1_SOL.docx
@@ -47,7 +47,25 @@
     <w:p>
       <w:pPr>
         <w:bidi w:val="0"/>
-      </w:pPr>
+        <w:rPr>
+          <w:sz w:val="28"/>
+          <w:szCs w:val="28"/>
+        </w:rPr>
+      </w:pPr>
+      <w:r>
+        <w:rPr>
+          <w:sz w:val="28"/>
+          <w:szCs w:val="28"/>
+        </w:rPr>
+        <w:t>Was tested</w:t>
+      </w:r>
+      <w:r>
+        <w:rPr>
+          <w:sz w:val="28"/>
+          <w:szCs w:val="28"/>
+        </w:rPr>
+        <w:t xml:space="preserve"> against the "office" video.</w:t>
+      </w:r>
     </w:p>
     <w:p>
       <w:pPr>
@@ -120,6 +138,7 @@
         </w:rPr>
         <w:t>False Negatives</w:t>
       </w:r>
+      <w:commentRangeStart w:id="0"/>
       <w:r>
         <w:rPr>
           <w:noProof/>
@@ -127,7 +146,7 @@
           <w:szCs w:val="24"/>
         </w:rPr>
         <w:drawing>
-          <wp:inline distT="0" distB="0" distL="0" distR="0">
+          <wp:inline distT="0" distB="0" distL="0" distR="0" wp14:anchorId="6497A63B" wp14:editId="28D11B13">
             <wp:extent cx="5274310" cy="3956050"/>
             <wp:effectExtent l="0" t="0" r="2540" b="6350"/>
             <wp:docPr id="3" name="Picture 3"/>
@@ -142,7 +161,7 @@
                     <pic:cNvPicPr/>
                   </pic:nvPicPr>
                   <pic:blipFill>
-                    <a:blip r:embed="rId5">
+                    <a:blip r:embed="rId6">
                       <a:extLst>
                         <a:ext uri="{28A0092B-C50C-407E-A947-70E740481C1C}">
                           <a14:useLocalDpi xmlns:a14="http://schemas.microsoft.com/office/drawing/2010/main" val="0"/>
@@ -168,6 +187,13 @@
           </wp:inline>
         </w:drawing>
       </w:r>
+      <w:commentRangeEnd w:id="0"/>
+      <w:r>
+        <w:rPr>
+          <w:rStyle w:val="CommentReference"/>
+        </w:rPr>
+        <w:commentReference w:id="0"/>
+      </w:r>
     </w:p>
     <w:p>
       <w:pPr>
@@ -267,11 +293,21 @@
           <w:szCs w:val="28"/>
         </w:rPr>
       </w:pPr>
-      <w:r>
-        <w:rPr>
-          <w:sz w:val="28"/>
-          <w:szCs w:val="28"/>
-        </w:rPr>
+    </w:p>
+    <w:p>
+      <w:pPr>
+        <w:bidi w:val="0"/>
+        <w:rPr>
+          <w:sz w:val="28"/>
+          <w:szCs w:val="28"/>
+        </w:rPr>
+      </w:pPr>
+      <w:r>
+        <w:rPr>
+          <w:sz w:val="28"/>
+          <w:szCs w:val="28"/>
+        </w:rPr>
+        <w:lastRenderedPageBreak/>
         <w:t>3)</w:t>
       </w:r>
     </w:p>
@@ -279,8 +315,8 @@
       <w:pPr>
         <w:bidi w:val="0"/>
       </w:pPr>
-      <w:r>
-        <w:lastRenderedPageBreak/>
+      <w:commentRangeStart w:id="1"/>
+      <w:r>
         <w:t>The algorithm is performing the Naive Background Subtraction algorithm in the following manner:</w:t>
       </w:r>
     </w:p>
@@ -779,6 +815,13 @@
       <w:r>
         <w:t>.</w:t>
       </w:r>
+      <w:commentRangeEnd w:id="1"/>
+      <w:r>
+        <w:rPr>
+          <w:rStyle w:val="CommentReference"/>
+        </w:rPr>
+        <w:commentReference w:id="1"/>
+      </w:r>
     </w:p>
     <w:p>
       <w:pPr>
@@ -805,8 +848,16 @@
       <w:pPr>
         <w:bidi w:val="0"/>
       </w:pPr>
+      <w:commentRangeStart w:id="2"/>
       <w:r>
         <w:t>Advantages:</w:t>
+      </w:r>
+      <w:commentRangeEnd w:id="2"/>
+      <w:r>
+        <w:rPr>
+          <w:rStyle w:val="CommentReference"/>
+        </w:rPr>
+        <w:commentReference w:id="2"/>
       </w:r>
     </w:p>
     <w:p>
@@ -824,6 +875,14 @@
     </w:p>
     <w:p>
       <w:pPr>
+        <w:bidi w:val="0"/>
+      </w:pPr>
+      <w:r>
+        <w:t>Limitations:</w:t>
+      </w:r>
+    </w:p>
+    <w:p>
+      <w:pPr>
         <w:pStyle w:val="ListParagraph"/>
         <w:numPr>
           <w:ilvl w:val="0"/>
@@ -831,13 +890,8 @@
         </w:numPr>
         <w:bidi w:val="0"/>
       </w:pPr>
-    </w:p>
-    <w:p>
-      <w:pPr>
-        <w:bidi w:val="0"/>
-      </w:pPr>
-      <w:r>
-        <w:t>Limitations:</w:t>
+      <w:r>
+        <w:t>Accuracy is not the cutting edge. The FPR and FNR may be quite higher in comparison with other algorithms.</w:t>
       </w:r>
     </w:p>
     <w:p>
@@ -850,7 +904,20 @@
         <w:bidi w:val="0"/>
       </w:pPr>
       <w:r>
-        <w:t>Accuracy is not the cutting edge. The FPR and FNR may be quite higher in comparison with other algorithms.</w:t>
+        <w:t>Cannot detect constantly-moving-objects as background, such as leaves or water.</w:t>
+      </w:r>
+    </w:p>
+    <w:p>
+      <w:pPr>
+        <w:pStyle w:val="ListParagraph"/>
+        <w:numPr>
+          <w:ilvl w:val="0"/>
+          <w:numId w:val="5"/>
+        </w:numPr>
+        <w:bidi w:val="0"/>
+      </w:pPr>
+      <w:r>
+        <w:t>Shadow may result as false positive.</w:t>
       </w:r>
     </w:p>
     <w:p>
@@ -934,6 +1001,22 @@
           <w:sz w:val="28"/>
           <w:szCs w:val="28"/>
         </w:rPr>
+        <w:t>Was tested against the "Highway" video.</w:t>
+      </w:r>
+    </w:p>
+    <w:p>
+      <w:pPr>
+        <w:bidi w:val="0"/>
+        <w:rPr>
+          <w:sz w:val="28"/>
+          <w:szCs w:val="28"/>
+        </w:rPr>
+      </w:pPr>
+      <w:r>
+        <w:rPr>
+          <w:sz w:val="28"/>
+          <w:szCs w:val="28"/>
+        </w:rPr>
         <w:t>2)</w:t>
       </w:r>
     </w:p>
@@ -941,6 +1024,7 @@
       <w:pPr>
         <w:bidi w:val="0"/>
       </w:pPr>
+      <w:commentRangeStart w:id="3"/>
       <w:r>
         <w:t>The 3 possibilities have a trade-off for the following properties:</w:t>
       </w:r>
@@ -1002,7 +1086,7 @@
           <w:noProof/>
         </w:rPr>
         <w:drawing>
-          <wp:inline distT="0" distB="0" distL="0" distR="0" wp14:anchorId="7FD3911B" wp14:editId="7272A3BB">
+          <wp:inline distT="0" distB="0" distL="0" distR="0" wp14:anchorId="7908621E" wp14:editId="51A91E45">
             <wp:extent cx="2453853" cy="1851820"/>
             <wp:effectExtent l="0" t="0" r="3810" b="0"/>
             <wp:docPr id="4" name="Picture 4"/>
@@ -1017,7 +1101,7 @@
                     <pic:cNvPicPr/>
                   </pic:nvPicPr>
                   <pic:blipFill>
-                    <a:blip r:embed="rId6">
+                    <a:blip r:embed="rId9">
                       <a:extLst>
                         <a:ext uri="{28A0092B-C50C-407E-A947-70E740481C1C}">
                           <a14:useLocalDpi xmlns:a14="http://schemas.microsoft.com/office/drawing/2010/main" val="0"/>
@@ -1083,7 +1167,7 @@
           <w:noProof/>
         </w:rPr>
         <w:drawing>
-          <wp:inline distT="0" distB="0" distL="0" distR="0" wp14:anchorId="776AF324" wp14:editId="5CFE9CD8">
+          <wp:inline distT="0" distB="0" distL="0" distR="0" wp14:anchorId="5FFB2331" wp14:editId="4081FEBE">
             <wp:extent cx="2453853" cy="1851820"/>
             <wp:effectExtent l="0" t="0" r="3810" b="0"/>
             <wp:docPr id="5" name="Picture 5"/>
@@ -1098,7 +1182,7 @@
                     <pic:cNvPicPr/>
                   </pic:nvPicPr>
                   <pic:blipFill>
-                    <a:blip r:embed="rId7">
+                    <a:blip r:embed="rId10">
                       <a:extLst>
                         <a:ext uri="{28A0092B-C50C-407E-A947-70E740481C1C}">
                           <a14:useLocalDpi xmlns:a14="http://schemas.microsoft.com/office/drawing/2010/main" val="0"/>
@@ -1164,7 +1248,7 @@
           <w:noProof/>
         </w:rPr>
         <w:drawing>
-          <wp:inline distT="0" distB="0" distL="0" distR="0" wp14:anchorId="09F2E27F" wp14:editId="45E7CAE6">
+          <wp:inline distT="0" distB="0" distL="0" distR="0" wp14:anchorId="5616A719" wp14:editId="3E154F63">
             <wp:extent cx="2461473" cy="1851820"/>
             <wp:effectExtent l="0" t="0" r="0" b="0"/>
             <wp:docPr id="6" name="Picture 6"/>
@@ -1179,7 +1263,7 @@
                     <pic:cNvPicPr/>
                   </pic:nvPicPr>
                   <pic:blipFill>
-                    <a:blip r:embed="rId8">
+                    <a:blip r:embed="rId11">
                       <a:extLst>
                         <a:ext uri="{28A0092B-C50C-407E-A947-70E740481C1C}">
                           <a14:useLocalDpi xmlns:a14="http://schemas.microsoft.com/office/drawing/2010/main" val="0"/>
@@ -1205,6 +1289,13 @@
           </wp:inline>
         </w:drawing>
       </w:r>
+      <w:commentRangeEnd w:id="3"/>
+      <w:r>
+        <w:rPr>
+          <w:rStyle w:val="CommentReference"/>
+        </w:rPr>
+        <w:commentReference w:id="3"/>
+      </w:r>
     </w:p>
     <w:p>
       <w:pPr>
@@ -1373,8 +1464,806 @@
       <w:r>
         <w:t>] to have clearer images, such as at section (2).</w:t>
       </w:r>
-      <w:bookmarkStart w:id="0" w:name="_GoBack"/>
-      <w:bookmarkEnd w:id="0"/>
+    </w:p>
+    <w:p>
+      <w:pPr>
+        <w:bidi w:val="0"/>
+      </w:pPr>
+    </w:p>
+    <w:p>
+      <w:pPr>
+        <w:bidi w:val="0"/>
+        <w:rPr>
+          <w:sz w:val="28"/>
+          <w:szCs w:val="28"/>
+        </w:rPr>
+      </w:pPr>
+      <w:r>
+        <w:rPr>
+          <w:sz w:val="28"/>
+          <w:szCs w:val="28"/>
+        </w:rPr>
+        <w:t>4)</w:t>
+      </w:r>
+    </w:p>
+    <w:p>
+      <w:pPr>
+        <w:bidi w:val="0"/>
+        <w:rPr>
+          <w:color w:val="FF0000"/>
+        </w:rPr>
+      </w:pPr>
+      <w:r>
+        <w:rPr>
+          <w:color w:val="0070C0"/>
+        </w:rPr>
+        <w:t xml:space="preserve">False </w:t>
+      </w:r>
+      <w:proofErr w:type="gramStart"/>
+      <w:r>
+        <w:rPr>
+          <w:color w:val="0070C0"/>
+        </w:rPr>
+        <w:t>Positives</w:t>
+      </w:r>
+      <w:r>
+        <w:t xml:space="preserve"> ,</w:t>
+      </w:r>
+      <w:proofErr w:type="gramEnd"/>
+      <w:r>
+        <w:t xml:space="preserve"> </w:t>
+      </w:r>
+      <w:r>
+        <w:rPr>
+          <w:color w:val="FF0000"/>
+        </w:rPr>
+        <w:t>False Negatives</w:t>
+      </w:r>
+      <w:r>
+        <w:rPr>
+          <w:noProof/>
+          <w:color w:val="FF0000"/>
+        </w:rPr>
+        <w:drawing>
+          <wp:inline distT="0" distB="0" distL="0" distR="0" wp14:anchorId="5856261C" wp14:editId="7C00F7FB">
+            <wp:extent cx="5274310" cy="3963035"/>
+            <wp:effectExtent l="0" t="0" r="2540" b="0"/>
+            <wp:docPr id="7" name="Picture 7"/>
+            <wp:cNvGraphicFramePr>
+              <a:graphicFrameLocks xmlns:a="http://schemas.openxmlformats.org/drawingml/2006/main" noChangeAspect="1"/>
+            </wp:cNvGraphicFramePr>
+            <a:graphic xmlns:a="http://schemas.openxmlformats.org/drawingml/2006/main">
+              <a:graphicData uri="http://schemas.openxmlformats.org/drawingml/2006/picture">
+                <pic:pic xmlns:pic="http://schemas.openxmlformats.org/drawingml/2006/picture">
+                  <pic:nvPicPr>
+                    <pic:cNvPr id="7" name="kde-fprs-fnrs.png"/>
+                    <pic:cNvPicPr/>
+                  </pic:nvPicPr>
+                  <pic:blipFill>
+                    <a:blip r:embed="rId12">
+                      <a:extLst>
+                        <a:ext uri="{28A0092B-C50C-407E-A947-70E740481C1C}">
+                          <a14:useLocalDpi xmlns:a14="http://schemas.microsoft.com/office/drawing/2010/main" val="0"/>
+                        </a:ext>
+                      </a:extLst>
+                    </a:blip>
+                    <a:stretch>
+                      <a:fillRect/>
+                    </a:stretch>
+                  </pic:blipFill>
+                  <pic:spPr>
+                    <a:xfrm>
+                      <a:off x="0" y="0"/>
+                      <a:ext cx="5274310" cy="3963035"/>
+                    </a:xfrm>
+                    <a:prstGeom prst="rect">
+                      <a:avLst/>
+                    </a:prstGeom>
+                  </pic:spPr>
+                </pic:pic>
+              </a:graphicData>
+            </a:graphic>
+          </wp:inline>
+        </w:drawing>
+      </w:r>
+    </w:p>
+    <w:p>
+      <w:pPr>
+        <w:bidi w:val="0"/>
+      </w:pPr>
+      <w:r>
+        <w:t>It is better than the naive one because the moving objects in the background.</w:t>
+      </w:r>
+    </w:p>
+    <w:p>
+      <w:pPr>
+        <w:bidi w:val="0"/>
+      </w:pPr>
+    </w:p>
+    <w:p>
+      <w:pPr>
+        <w:bidi w:val="0"/>
+        <w:rPr>
+          <w:sz w:val="28"/>
+          <w:szCs w:val="28"/>
+        </w:rPr>
+      </w:pPr>
+    </w:p>
+    <w:p>
+      <w:pPr>
+        <w:bidi w:val="0"/>
+        <w:rPr>
+          <w:sz w:val="28"/>
+          <w:szCs w:val="28"/>
+        </w:rPr>
+      </w:pPr>
+    </w:p>
+    <w:p>
+      <w:pPr>
+        <w:bidi w:val="0"/>
+        <w:rPr>
+          <w:sz w:val="28"/>
+          <w:szCs w:val="28"/>
+        </w:rPr>
+      </w:pPr>
+    </w:p>
+    <w:p>
+      <w:pPr>
+        <w:bidi w:val="0"/>
+        <w:rPr>
+          <w:sz w:val="28"/>
+          <w:szCs w:val="28"/>
+        </w:rPr>
+      </w:pPr>
+    </w:p>
+    <w:p>
+      <w:pPr>
+        <w:bidi w:val="0"/>
+        <w:rPr>
+          <w:sz w:val="28"/>
+          <w:szCs w:val="28"/>
+        </w:rPr>
+      </w:pPr>
+    </w:p>
+    <w:p>
+      <w:pPr>
+        <w:bidi w:val="0"/>
+        <w:rPr>
+          <w:sz w:val="28"/>
+          <w:szCs w:val="28"/>
+        </w:rPr>
+      </w:pPr>
+    </w:p>
+    <w:p>
+      <w:pPr>
+        <w:bidi w:val="0"/>
+        <w:rPr>
+          <w:sz w:val="28"/>
+          <w:szCs w:val="28"/>
+        </w:rPr>
+      </w:pPr>
+    </w:p>
+    <w:p>
+      <w:pPr>
+        <w:bidi w:val="0"/>
+        <w:rPr>
+          <w:sz w:val="28"/>
+          <w:szCs w:val="28"/>
+        </w:rPr>
+      </w:pPr>
+      <w:r>
+        <w:rPr>
+          <w:sz w:val="28"/>
+          <w:szCs w:val="28"/>
+        </w:rPr>
+        <w:lastRenderedPageBreak/>
+        <w:t>5)</w:t>
+      </w:r>
+    </w:p>
+    <w:p>
+      <w:pPr>
+        <w:bidi w:val="0"/>
+      </w:pPr>
+      <w:r>
+        <w:t>a)</w:t>
+      </w:r>
+      <w:r>
+        <w:t xml:space="preserve"> Single pixel intensity (grayscale) as function of frame number.</w:t>
+      </w:r>
+      <w:r>
+        <w:br/>
+      </w:r>
+      <w:r>
+        <w:t xml:space="preserve"> </w:t>
+      </w:r>
+      <w:r>
+        <w:rPr>
+          <w:noProof/>
+        </w:rPr>
+        <w:drawing>
+          <wp:inline distT="0" distB="0" distL="0" distR="0" wp14:anchorId="5C9C54E2" wp14:editId="747143CE">
+            <wp:extent cx="4633362" cy="3703641"/>
+            <wp:effectExtent l="0" t="0" r="0" b="0"/>
+            <wp:docPr id="8" name="Picture 8"/>
+            <wp:cNvGraphicFramePr>
+              <a:graphicFrameLocks xmlns:a="http://schemas.openxmlformats.org/drawingml/2006/main" noChangeAspect="1"/>
+            </wp:cNvGraphicFramePr>
+            <a:graphic xmlns:a="http://schemas.openxmlformats.org/drawingml/2006/main">
+              <a:graphicData uri="http://schemas.openxmlformats.org/drawingml/2006/picture">
+                <pic:pic xmlns:pic="http://schemas.openxmlformats.org/drawingml/2006/picture">
+                  <pic:nvPicPr>
+                    <pic:cNvPr id="8" name="kda_5a_single_pixel.png"/>
+                    <pic:cNvPicPr/>
+                  </pic:nvPicPr>
+                  <pic:blipFill>
+                    <a:blip r:embed="rId13">
+                      <a:extLst>
+                        <a:ext uri="{28A0092B-C50C-407E-A947-70E740481C1C}">
+                          <a14:useLocalDpi xmlns:a14="http://schemas.microsoft.com/office/drawing/2010/main" val="0"/>
+                        </a:ext>
+                      </a:extLst>
+                    </a:blip>
+                    <a:stretch>
+                      <a:fillRect/>
+                    </a:stretch>
+                  </pic:blipFill>
+                  <pic:spPr>
+                    <a:xfrm>
+                      <a:off x="0" y="0"/>
+                      <a:ext cx="4633362" cy="3703641"/>
+                    </a:xfrm>
+                    <a:prstGeom prst="rect">
+                      <a:avLst/>
+                    </a:prstGeom>
+                  </pic:spPr>
+                </pic:pic>
+              </a:graphicData>
+            </a:graphic>
+          </wp:inline>
+        </w:drawing>
+      </w:r>
+    </w:p>
+    <w:p>
+      <w:pPr>
+        <w:bidi w:val="0"/>
+      </w:pPr>
+    </w:p>
+    <w:p>
+      <w:pPr>
+        <w:bidi w:val="0"/>
+      </w:pPr>
+      <w:r>
+        <w:t xml:space="preserve">b) </w:t>
+      </w:r>
+      <w:r>
+        <w:t>H</w:t>
+      </w:r>
+      <w:r>
+        <w:t>istogram of the pixel sequence:</w:t>
+      </w:r>
+      <w:r>
+        <w:br/>
+      </w:r>
+      <w:r>
+        <w:rPr>
+          <w:noProof/>
+        </w:rPr>
+        <w:drawing>
+          <wp:inline distT="0" distB="0" distL="0" distR="0" wp14:anchorId="5293529E" wp14:editId="78D56670">
+            <wp:extent cx="5274310" cy="3956050"/>
+            <wp:effectExtent l="0" t="0" r="2540" b="6350"/>
+            <wp:docPr id="9" name="Picture 9"/>
+            <wp:cNvGraphicFramePr>
+              <a:graphicFrameLocks xmlns:a="http://schemas.openxmlformats.org/drawingml/2006/main" noChangeAspect="1"/>
+            </wp:cNvGraphicFramePr>
+            <a:graphic xmlns:a="http://schemas.openxmlformats.org/drawingml/2006/main">
+              <a:graphicData uri="http://schemas.openxmlformats.org/drawingml/2006/picture">
+                <pic:pic xmlns:pic="http://schemas.openxmlformats.org/drawingml/2006/picture">
+                  <pic:nvPicPr>
+                    <pic:cNvPr id="9" name="kde_5b_pixel_histogram.png"/>
+                    <pic:cNvPicPr/>
+                  </pic:nvPicPr>
+                  <pic:blipFill>
+                    <a:blip r:embed="rId14">
+                      <a:extLst>
+                        <a:ext uri="{28A0092B-C50C-407E-A947-70E740481C1C}">
+                          <a14:useLocalDpi xmlns:a14="http://schemas.microsoft.com/office/drawing/2010/main" val="0"/>
+                        </a:ext>
+                      </a:extLst>
+                    </a:blip>
+                    <a:stretch>
+                      <a:fillRect/>
+                    </a:stretch>
+                  </pic:blipFill>
+                  <pic:spPr>
+                    <a:xfrm>
+                      <a:off x="0" y="0"/>
+                      <a:ext cx="5274310" cy="3956050"/>
+                    </a:xfrm>
+                    <a:prstGeom prst="rect">
+                      <a:avLst/>
+                    </a:prstGeom>
+                  </pic:spPr>
+                </pic:pic>
+              </a:graphicData>
+            </a:graphic>
+          </wp:inline>
+        </w:drawing>
+      </w:r>
+    </w:p>
+    <w:p>
+      <w:pPr>
+        <w:bidi w:val="0"/>
+      </w:pPr>
+    </w:p>
+    <w:p>
+      <w:pPr>
+        <w:bidi w:val="0"/>
+        <w:rPr>
+          <w:sz w:val="28"/>
+          <w:szCs w:val="28"/>
+        </w:rPr>
+      </w:pPr>
+      <w:r>
+        <w:rPr>
+          <w:sz w:val="28"/>
+          <w:szCs w:val="28"/>
+        </w:rPr>
+        <w:t>6)</w:t>
+      </w:r>
+    </w:p>
+    <w:p>
+      <w:pPr>
+        <w:bidi w:val="0"/>
+      </w:pPr>
+      <w:r>
+        <w:t>The KDE algorithm is converting the video to grayscale, and then processing. It supports blind update, selective with single &amp; double threshold.</w:t>
+      </w:r>
+    </w:p>
+    <w:p>
+      <w:pPr>
+        <w:bidi w:val="0"/>
+      </w:pPr>
+      <w:r>
+        <w:t>The algorithm iterates over the video frames. If non-selective, the algorithm just calculates the probability for each pixel to be in the back</w:t>
+      </w:r>
+      <w:r>
+        <w:t>ground, and thresholding it, and then output the result with pixels that are background are "0", and foreground are "1".</w:t>
+      </w:r>
+    </w:p>
+    <w:p>
+      <w:pPr>
+        <w:bidi w:val="0"/>
+      </w:pPr>
+      <w:commentRangeStart w:id="4"/>
+      <w:r>
+        <w:t>When selective, we hold a matrix that stores for each pixel in the frame, in which frame in the history it was updated for the last time (</w:t>
+      </w:r>
+      <w:proofErr w:type="spellStart"/>
+      <w:r>
+        <w:t>IndicesInHistoryMatrix</w:t>
+      </w:r>
+      <w:proofErr w:type="spellEnd"/>
+      <w:r>
+        <w:t>). In each iteration, if the pixel is background – this is the last time it was updated and we reset the value to 0. If it's foreground, we increase the index at the history by 1. Then, the final output is every pixel with it</w:t>
+      </w:r>
+      <w:r>
+        <w:t xml:space="preserve">s latest value, </w:t>
+      </w:r>
+      <w:proofErr w:type="spellStart"/>
+      <w:r>
+        <w:t>thresholded</w:t>
+      </w:r>
+      <w:proofErr w:type="spellEnd"/>
+      <w:r>
+        <w:t xml:space="preserve"> once or twice, depends on the parameter.</w:t>
+      </w:r>
+      <w:commentRangeEnd w:id="4"/>
+      <w:r>
+        <w:rPr>
+          <w:rStyle w:val="CommentReference"/>
+        </w:rPr>
+        <w:commentReference w:id="4"/>
+      </w:r>
+    </w:p>
+    <w:p>
+      <w:pPr>
+        <w:bidi w:val="0"/>
+      </w:pPr>
+      <w:r>
+        <w:t xml:space="preserve">Either way, after thresholding – the </w:t>
+      </w:r>
+      <w:proofErr w:type="spellStart"/>
+      <w:r>
+        <w:t>BackgoundMask</w:t>
+      </w:r>
+      <w:proofErr w:type="spellEnd"/>
+      <w:r>
+        <w:t xml:space="preserve"> is ready, and added the binary video.</w:t>
+      </w:r>
+    </w:p>
+    <w:p>
+      <w:pPr>
+        <w:bidi w:val="0"/>
+      </w:pPr>
+      <w:r>
+        <w:t>Advantages:</w:t>
+      </w:r>
+    </w:p>
+    <w:p>
+      <w:pPr>
+        <w:pStyle w:val="ListParagraph"/>
+        <w:numPr>
+          <w:ilvl w:val="0"/>
+          <w:numId w:val="5"/>
+        </w:numPr>
+        <w:bidi w:val="0"/>
+      </w:pPr>
+      <w:r>
+        <w:t>Ignores constant moving-background objects such as leaves, water, etc. when separating foreground and background.</w:t>
+      </w:r>
+    </w:p>
+    <w:p>
+      <w:pPr>
+        <w:bidi w:val="0"/>
+      </w:pPr>
+    </w:p>
+    <w:p>
+      <w:pPr>
+        <w:bidi w:val="0"/>
+      </w:pPr>
+      <w:r>
+        <w:t>Disadvantages:</w:t>
+      </w:r>
+    </w:p>
+    <w:p>
+      <w:pPr>
+        <w:pStyle w:val="ListParagraph"/>
+        <w:numPr>
+          <w:ilvl w:val="0"/>
+          <w:numId w:val="5"/>
+        </w:numPr>
+        <w:bidi w:val="0"/>
+      </w:pPr>
+      <w:r>
+        <w:t>Calculations are heavy if we are not performing certain pre-calculations, such as lookup-table for kernel function values.</w:t>
+      </w:r>
+    </w:p>
+    <w:p>
+      <w:pPr>
+        <w:pStyle w:val="ListParagraph"/>
+        <w:numPr>
+          <w:ilvl w:val="0"/>
+          <w:numId w:val="5"/>
+        </w:numPr>
+        <w:bidi w:val="0"/>
+      </w:pPr>
+      <w:r>
+        <w:t>Shadow may result as false positive.</w:t>
+      </w:r>
+    </w:p>
+    <w:p>
+      <w:pPr>
+        <w:pStyle w:val="ListParagraph"/>
+        <w:numPr>
+          <w:ilvl w:val="0"/>
+          <w:numId w:val="5"/>
+        </w:numPr>
+        <w:bidi w:val="0"/>
+      </w:pPr>
+      <w:r>
+        <w:t>The algorithm is not capable of handling images that "capture motion", or blurry images.</w:t>
+      </w:r>
+    </w:p>
+    <w:p>
+      <w:pPr>
+        <w:bidi w:val="0"/>
+      </w:pPr>
+    </w:p>
+    <w:p>
+      <w:pPr>
+        <w:bidi w:val="0"/>
+        <w:rPr>
+          <w:sz w:val="28"/>
+          <w:szCs w:val="28"/>
+        </w:rPr>
+      </w:pPr>
+      <w:r>
+        <w:rPr>
+          <w:sz w:val="28"/>
+          <w:szCs w:val="28"/>
+        </w:rPr>
+        <w:t>7)</w:t>
+      </w:r>
+    </w:p>
+    <w:p>
+      <w:pPr>
+        <w:bidi w:val="0"/>
+      </w:pPr>
+      <w:r>
+        <w:t xml:space="preserve">a. </w:t>
+      </w:r>
+      <w:r>
+        <w:t>Choosing the Canoe example:</w:t>
+      </w:r>
+      <w:r>
+        <w:br/>
+      </w:r>
+      <w:r>
+        <w:rPr>
+          <w:rFonts w:hint="cs"/>
+          <w:noProof/>
+          <w:rtl/>
+        </w:rPr>
+        <w:drawing>
+          <wp:inline distT="0" distB="0" distL="0" distR="0" wp14:anchorId="61AB28C3" wp14:editId="7E47AF0E">
+            <wp:extent cx="2453853" cy="1851820"/>
+            <wp:effectExtent l="0" t="0" r="3810" b="0"/>
+            <wp:docPr id="10" name="Picture 10"/>
+            <wp:cNvGraphicFramePr>
+              <a:graphicFrameLocks xmlns:a="http://schemas.openxmlformats.org/drawingml/2006/main" noChangeAspect="1"/>
+            </wp:cNvGraphicFramePr>
+            <a:graphic xmlns:a="http://schemas.openxmlformats.org/drawingml/2006/main">
+              <a:graphicData uri="http://schemas.openxmlformats.org/drawingml/2006/picture">
+                <pic:pic xmlns:pic="http://schemas.openxmlformats.org/drawingml/2006/picture">
+                  <pic:nvPicPr>
+                    <pic:cNvPr id="10" name="kde_7b_gray_example.png"/>
+                    <pic:cNvPicPr/>
+                  </pic:nvPicPr>
+                  <pic:blipFill>
+                    <a:blip r:embed="rId15">
+                      <a:extLst>
+                        <a:ext uri="{28A0092B-C50C-407E-A947-70E740481C1C}">
+                          <a14:useLocalDpi xmlns:a14="http://schemas.microsoft.com/office/drawing/2010/main" val="0"/>
+                        </a:ext>
+                      </a:extLst>
+                    </a:blip>
+                    <a:stretch>
+                      <a:fillRect/>
+                    </a:stretch>
+                  </pic:blipFill>
+                  <pic:spPr>
+                    <a:xfrm>
+                      <a:off x="0" y="0"/>
+                      <a:ext cx="2453853" cy="1851820"/>
+                    </a:xfrm>
+                    <a:prstGeom prst="rect">
+                      <a:avLst/>
+                    </a:prstGeom>
+                  </pic:spPr>
+                </pic:pic>
+              </a:graphicData>
+            </a:graphic>
+          </wp:inline>
+        </w:drawing>
+      </w:r>
+      <w:r>
+        <w:br/>
+      </w:r>
+    </w:p>
+    <w:p>
+      <w:pPr>
+        <w:bidi w:val="0"/>
+      </w:pPr>
+      <w:r>
+        <w:lastRenderedPageBreak/>
+        <w:t xml:space="preserve">And </w:t>
+      </w:r>
+      <w:proofErr w:type="gramStart"/>
+      <w:r>
+        <w:t>its</w:t>
+      </w:r>
+      <w:proofErr w:type="gramEnd"/>
+      <w:r>
+        <w:t xml:space="preserve"> result after the algorithm, with two thresholds (left) and lighter two thresholds (right)</w:t>
+      </w:r>
+      <w:r>
+        <w:br/>
+      </w:r>
+      <w:r>
+        <w:rPr>
+          <w:rFonts w:hint="cs"/>
+          <w:noProof/>
+          <w:rtl/>
+        </w:rPr>
+        <w:drawing>
+          <wp:inline distT="0" distB="0" distL="0" distR="0" wp14:anchorId="7641307E" wp14:editId="3DEE5A5E">
+            <wp:extent cx="2453853" cy="1851820"/>
+            <wp:effectExtent l="0" t="0" r="3810" b="0"/>
+            <wp:docPr id="11" name="Picture 11"/>
+            <wp:cNvGraphicFramePr>
+              <a:graphicFrameLocks xmlns:a="http://schemas.openxmlformats.org/drawingml/2006/main" noChangeAspect="1"/>
+            </wp:cNvGraphicFramePr>
+            <a:graphic xmlns:a="http://schemas.openxmlformats.org/drawingml/2006/main">
+              <a:graphicData uri="http://schemas.openxmlformats.org/drawingml/2006/picture">
+                <pic:pic xmlns:pic="http://schemas.openxmlformats.org/drawingml/2006/picture">
+                  <pic:nvPicPr>
+                    <pic:cNvPr id="11" name="kde_7b_light_threshold.png"/>
+                    <pic:cNvPicPr/>
+                  </pic:nvPicPr>
+                  <pic:blipFill>
+                    <a:blip r:embed="rId16">
+                      <a:extLst>
+                        <a:ext uri="{28A0092B-C50C-407E-A947-70E740481C1C}">
+                          <a14:useLocalDpi xmlns:a14="http://schemas.microsoft.com/office/drawing/2010/main" val="0"/>
+                        </a:ext>
+                      </a:extLst>
+                    </a:blip>
+                    <a:stretch>
+                      <a:fillRect/>
+                    </a:stretch>
+                  </pic:blipFill>
+                  <pic:spPr>
+                    <a:xfrm>
+                      <a:off x="0" y="0"/>
+                      <a:ext cx="2453853" cy="1851820"/>
+                    </a:xfrm>
+                    <a:prstGeom prst="rect">
+                      <a:avLst/>
+                    </a:prstGeom>
+                  </pic:spPr>
+                </pic:pic>
+              </a:graphicData>
+            </a:graphic>
+          </wp:inline>
+        </w:drawing>
+      </w:r>
+      <w:r>
+        <w:rPr>
+          <w:rFonts w:hint="cs"/>
+          <w:noProof/>
+          <w:rtl/>
+        </w:rPr>
+        <w:drawing>
+          <wp:inline distT="0" distB="0" distL="0" distR="0" wp14:anchorId="7C0DA714" wp14:editId="32CFAFCA">
+            <wp:extent cx="2453853" cy="1851820"/>
+            <wp:effectExtent l="0" t="0" r="3810" b="0"/>
+            <wp:docPr id="12" name="Picture 12"/>
+            <wp:cNvGraphicFramePr>
+              <a:graphicFrameLocks xmlns:a="http://schemas.openxmlformats.org/drawingml/2006/main" noChangeAspect="1"/>
+            </wp:cNvGraphicFramePr>
+            <a:graphic xmlns:a="http://schemas.openxmlformats.org/drawingml/2006/main">
+              <a:graphicData uri="http://schemas.openxmlformats.org/drawingml/2006/picture">
+                <pic:pic xmlns:pic="http://schemas.openxmlformats.org/drawingml/2006/picture">
+                  <pic:nvPicPr>
+                    <pic:cNvPr id="12" name="kde_7b_normal_threshold.png"/>
+                    <pic:cNvPicPr/>
+                  </pic:nvPicPr>
+                  <pic:blipFill>
+                    <a:blip r:embed="rId17">
+                      <a:extLst>
+                        <a:ext uri="{28A0092B-C50C-407E-A947-70E740481C1C}">
+                          <a14:useLocalDpi xmlns:a14="http://schemas.microsoft.com/office/drawing/2010/main" val="0"/>
+                        </a:ext>
+                      </a:extLst>
+                    </a:blip>
+                    <a:stretch>
+                      <a:fillRect/>
+                    </a:stretch>
+                  </pic:blipFill>
+                  <pic:spPr>
+                    <a:xfrm>
+                      <a:off x="0" y="0"/>
+                      <a:ext cx="2453853" cy="1851820"/>
+                    </a:xfrm>
+                    <a:prstGeom prst="rect">
+                      <a:avLst/>
+                    </a:prstGeom>
+                  </pic:spPr>
+                </pic:pic>
+              </a:graphicData>
+            </a:graphic>
+          </wp:inline>
+        </w:drawing>
+      </w:r>
+    </w:p>
+    <w:p>
+      <w:pPr>
+        <w:bidi w:val="0"/>
+      </w:pPr>
+      <w:r>
+        <w:t xml:space="preserve">As the images suggest, the </w:t>
+      </w:r>
+      <w:r>
+        <w:t>boat</w:t>
+      </w:r>
+      <w:r>
+        <w:t xml:space="preserve"> looks unclear. </w:t>
+      </w:r>
+    </w:p>
+    <w:p>
+      <w:pPr>
+        <w:bidi w:val="0"/>
+      </w:pPr>
+      <w:r>
+        <w:t xml:space="preserve">We believe this is because we perform the algorithm on </w:t>
+      </w:r>
+      <w:proofErr w:type="spellStart"/>
+      <w:r>
+        <w:t>grayscaled</w:t>
+      </w:r>
+      <w:proofErr w:type="spellEnd"/>
+      <w:r>
+        <w:t xml:space="preserve"> video, and it can be observed that the gray-level of the boat is similar to the one of the water. Therefore the subtraction is barely </w:t>
+      </w:r>
+      <w:proofErr w:type="spellStart"/>
+      <w:r>
+        <w:t>thresholded</w:t>
+      </w:r>
+      <w:proofErr w:type="spellEnd"/>
+      <w:r>
+        <w:t>, or the whole image is too noisy.</w:t>
+      </w:r>
+    </w:p>
+    <w:p>
+      <w:pPr>
+        <w:bidi w:val="0"/>
+      </w:pPr>
+    </w:p>
+    <w:p>
+      <w:pPr>
+        <w:bidi w:val="0"/>
+      </w:pPr>
+      <w:r>
+        <w:t>b. The solution is to perform it on the true-color video, and the boat will be seen clearly even when heavily-</w:t>
+      </w:r>
+      <w:proofErr w:type="spellStart"/>
+      <w:r>
+        <w:t>thresholded</w:t>
+      </w:r>
+      <w:proofErr w:type="spellEnd"/>
+      <w:r>
+        <w:t>:</w:t>
+      </w:r>
+      <w:r>
+        <w:br/>
+      </w:r>
+      <w:r>
+        <w:rPr>
+          <w:noProof/>
+        </w:rPr>
+        <w:drawing>
+          <wp:inline distT="0" distB="0" distL="0" distR="0" wp14:anchorId="1EC1A70D" wp14:editId="06325BFE">
+            <wp:extent cx="2453853" cy="1851820"/>
+            <wp:effectExtent l="0" t="0" r="3810" b="0"/>
+            <wp:docPr id="13" name="Picture 13"/>
+            <wp:cNvGraphicFramePr>
+              <a:graphicFrameLocks xmlns:a="http://schemas.openxmlformats.org/drawingml/2006/main" noChangeAspect="1"/>
+            </wp:cNvGraphicFramePr>
+            <a:graphic xmlns:a="http://schemas.openxmlformats.org/drawingml/2006/main">
+              <a:graphicData uri="http://schemas.openxmlformats.org/drawingml/2006/picture">
+                <pic:pic xmlns:pic="http://schemas.openxmlformats.org/drawingml/2006/picture">
+                  <pic:nvPicPr>
+                    <pic:cNvPr id="13" name="kde_7b_color_example.png"/>
+                    <pic:cNvPicPr/>
+                  </pic:nvPicPr>
+                  <pic:blipFill>
+                    <a:blip r:embed="rId18">
+                      <a:extLst>
+                        <a:ext uri="{28A0092B-C50C-407E-A947-70E740481C1C}">
+                          <a14:useLocalDpi xmlns:a14="http://schemas.microsoft.com/office/drawing/2010/main" val="0"/>
+                        </a:ext>
+                      </a:extLst>
+                    </a:blip>
+                    <a:stretch>
+                      <a:fillRect/>
+                    </a:stretch>
+                  </pic:blipFill>
+                  <pic:spPr>
+                    <a:xfrm>
+                      <a:off x="0" y="0"/>
+                      <a:ext cx="2453853" cy="1851820"/>
+                    </a:xfrm>
+                    <a:prstGeom prst="rect">
+                      <a:avLst/>
+                    </a:prstGeom>
+                  </pic:spPr>
+                </pic:pic>
+              </a:graphicData>
+            </a:graphic>
+          </wp:inline>
+        </w:drawing>
+      </w:r>
     </w:p>
     <w:sectPr>
       <w:pgSz w:w="11906" w:h="16838"/>
@@ -1386,6 +2275,126 @@
     </w:sectPr>
   </w:body>
 </w:document>
+</file>
+
+<file path=word/comments.xml><?xml version="1.0" encoding="utf-8"?>
+<w:comments xmlns:wpc="http://schemas.microsoft.com/office/word/2010/wordprocessingCanvas" xmlns:mc="http://schemas.openxmlformats.org/markup-compatibility/2006" xmlns:o="urn:schemas-microsoft-com:office:office" xmlns:r="http://schemas.openxmlformats.org/officeDocument/2006/relationships" xmlns:m="http://schemas.openxmlformats.org/officeDocument/2006/math" xmlns:v="urn:schemas-microsoft-com:vml" xmlns:wp14="http://schemas.microsoft.com/office/word/2010/wordprocessingDrawing" xmlns:wp="http://schemas.openxmlformats.org/drawingml/2006/wordprocessingDrawing" xmlns:w10="urn:schemas-microsoft-com:office:word" xmlns:w="http://schemas.openxmlformats.org/wordprocessingml/2006/main" xmlns:w14="http://schemas.microsoft.com/office/word/2010/wordml" xmlns:w15="http://schemas.microsoft.com/office/word/2012/wordml" xmlns:wpg="http://schemas.microsoft.com/office/word/2010/wordprocessingGroup" xmlns:wpi="http://schemas.microsoft.com/office/word/2010/wordprocessingInk" xmlns:wne="http://schemas.microsoft.com/office/word/2006/wordml" xmlns:wps="http://schemas.microsoft.com/office/word/2010/wordprocessingShape" mc:Ignorable="w14 w15 wp14">
+  <w:comment w:id="0" w:author="nbtk123@gmail.com" w:date="2015-11-28T23:33:00Z" w:initials="n">
+    <w:p>
+      <w:pPr>
+        <w:pStyle w:val="CommentText"/>
+      </w:pPr>
+      <w:r>
+        <w:rPr>
+          <w:rStyle w:val="CommentReference"/>
+        </w:rPr>
+        <w:annotationRef/>
+      </w:r>
+      <w:r>
+        <w:t>Too many FPRs and FNRs than in the real binary video.</w:t>
+      </w:r>
+    </w:p>
+  </w:comment>
+  <w:comment w:id="1" w:author="nbtk123@gmail.com" w:date="2015-11-28T23:35:00Z" w:initials="n">
+    <w:p>
+      <w:pPr>
+        <w:pStyle w:val="CommentText"/>
+      </w:pPr>
+      <w:r>
+        <w:rPr>
+          <w:rStyle w:val="CommentReference"/>
+        </w:rPr>
+        <w:annotationRef/>
+      </w:r>
+      <w:r>
+        <w:t>Should be quick-reviewed, just if the eye catches something wrong</w:t>
+      </w:r>
+    </w:p>
+  </w:comment>
+  <w:comment w:id="2" w:author="nbtk123@gmail.com" w:date="2015-11-28T23:36:00Z" w:initials="n">
+    <w:p>
+      <w:pPr>
+        <w:pStyle w:val="CommentText"/>
+      </w:pPr>
+      <w:r>
+        <w:rPr>
+          <w:rStyle w:val="CommentReference"/>
+        </w:rPr>
+        <w:annotationRef/>
+      </w:r>
+      <w:r>
+        <w:t>Maybe more advantages?</w:t>
+      </w:r>
+    </w:p>
+  </w:comment>
+  <w:comment w:id="3" w:author="nbtk123@gmail.com" w:date="2015-11-28T23:37:00Z" w:initials="n">
+    <w:p>
+      <w:pPr>
+        <w:pStyle w:val="CommentText"/>
+        <w:rPr>
+          <w:rFonts w:hint="cs"/>
+          <w:rtl/>
+        </w:rPr>
+      </w:pPr>
+      <w:r>
+        <w:rPr>
+          <w:rStyle w:val="CommentReference"/>
+        </w:rPr>
+        <w:annotationRef/>
+      </w:r>
+      <w:r>
+        <w:t xml:space="preserve">This needs to be tested more </w:t>
+      </w:r>
+      <w:proofErr w:type="spellStart"/>
+      <w:r>
+        <w:t>carefuly</w:t>
+      </w:r>
+      <w:proofErr w:type="spellEnd"/>
+      <w:r>
+        <w:t xml:space="preserve">, because it doesn't exactly follows what the </w:t>
+      </w:r>
+      <w:proofErr w:type="spellStart"/>
+      <w:r>
+        <w:t>Elgammal</w:t>
+      </w:r>
+      <w:proofErr w:type="spellEnd"/>
+      <w:r>
+        <w:t xml:space="preserve"> document says.</w:t>
+      </w:r>
+    </w:p>
+  </w:comment>
+  <w:comment w:id="4" w:author="nbtk123@gmail.com" w:date="2015-11-28T23:40:00Z" w:initials="n">
+    <w:p>
+      <w:pPr>
+        <w:pStyle w:val="CommentText"/>
+      </w:pPr>
+      <w:r>
+        <w:rPr>
+          <w:rStyle w:val="CommentReference"/>
+        </w:rPr>
+        <w:annotationRef/>
+      </w:r>
+      <w:r>
+        <w:t xml:space="preserve">Just to make sure I got the idea of the history-indices </w:t>
+      </w:r>
+      <w:r>
+        <w:t>correct</w:t>
+      </w:r>
+      <w:bookmarkStart w:id="5" w:name="_GoBack"/>
+      <w:bookmarkEnd w:id="5"/>
+    </w:p>
+  </w:comment>
+</w:comments>
+</file>
+
+<file path=word/commentsExtended.xml><?xml version="1.0" encoding="utf-8"?>
+<w15:commentsEx xmlns:wpc="http://schemas.microsoft.com/office/word/2010/wordprocessingCanvas" xmlns:mc="http://schemas.openxmlformats.org/markup-compatibility/2006" xmlns:o="urn:schemas-microsoft-com:office:office" xmlns:r="http://schemas.openxmlformats.org/officeDocument/2006/relationships" xmlns:m="http://schemas.openxmlformats.org/officeDocument/2006/math" xmlns:v="urn:schemas-microsoft-com:vml" xmlns:wp14="http://schemas.microsoft.com/office/word/2010/wordprocessingDrawing" xmlns:wp="http://schemas.openxmlformats.org/drawingml/2006/wordprocessingDrawing" xmlns:w10="urn:schemas-microsoft-com:office:word" xmlns:w="http://schemas.openxmlformats.org/wordprocessingml/2006/main" xmlns:w14="http://schemas.microsoft.com/office/word/2010/wordml" xmlns:w15="http://schemas.microsoft.com/office/word/2012/wordml" xmlns:wpg="http://schemas.microsoft.com/office/word/2010/wordprocessingGroup" xmlns:wpi="http://schemas.microsoft.com/office/word/2010/wordprocessingInk" xmlns:wne="http://schemas.microsoft.com/office/word/2006/wordml" xmlns:wps="http://schemas.microsoft.com/office/word/2010/wordprocessingShape" mc:Ignorable="w14 w15 wp14">
+  <w15:commentEx w15:paraId="2DC7DE3C" w15:done="0"/>
+  <w15:commentEx w15:paraId="67A56DE6" w15:done="0"/>
+  <w15:commentEx w15:paraId="5076030B" w15:done="0"/>
+  <w15:commentEx w15:paraId="5A5FABD0" w15:done="0"/>
+  <w15:commentEx w15:paraId="699AAF8F" w15:done="0"/>
+</w15:commentsEx>
 </file>
 
 <file path=word/numbering.xml><?xml version="1.0" encoding="utf-8"?>
@@ -1923,6 +2932,14 @@
     <w:abstractNumId w:val="5"/>
   </w:num>
 </w:numbering>
+</file>
+
+<file path=word/people.xml><?xml version="1.0" encoding="utf-8"?>
+<w15:people xmlns:wpc="http://schemas.microsoft.com/office/word/2010/wordprocessingCanvas" xmlns:mc="http://schemas.openxmlformats.org/markup-compatibility/2006" xmlns:o="urn:schemas-microsoft-com:office:office" xmlns:r="http://schemas.openxmlformats.org/officeDocument/2006/relationships" xmlns:m="http://schemas.openxmlformats.org/officeDocument/2006/math" xmlns:v="urn:schemas-microsoft-com:vml" xmlns:wp14="http://schemas.microsoft.com/office/word/2010/wordprocessingDrawing" xmlns:wp="http://schemas.openxmlformats.org/drawingml/2006/wordprocessingDrawing" xmlns:w10="urn:schemas-microsoft-com:office:word" xmlns:w="http://schemas.openxmlformats.org/wordprocessingml/2006/main" xmlns:w14="http://schemas.microsoft.com/office/word/2010/wordml" xmlns:w15="http://schemas.microsoft.com/office/word/2012/wordml" xmlns:wpg="http://schemas.microsoft.com/office/word/2010/wordprocessingGroup" xmlns:wpi="http://schemas.microsoft.com/office/word/2010/wordprocessingInk" xmlns:wne="http://schemas.microsoft.com/office/word/2006/wordml" xmlns:wps="http://schemas.microsoft.com/office/word/2010/wordprocessingShape" mc:Ignorable="w14 w15 wp14">
+  <w15:person w15:author="nbtk123@gmail.com">
+    <w15:presenceInfo w15:providerId="Windows Live" w15:userId="4718fd7fef620aae"/>
+  </w15:person>
+</w15:people>
 </file>
 
 <file path=word/styles.xml><?xml version="1.0" encoding="utf-8"?>
@@ -2382,6 +3399,104 @@
       <w:color w:val="808080"/>
     </w:rPr>
   </w:style>
+  <w:style w:type="character" w:styleId="CommentReference">
+    <w:name w:val="annotation reference"/>
+    <w:basedOn w:val="DefaultParagraphFont"/>
+    <w:uiPriority w:val="99"/>
+    <w:semiHidden/>
+    <w:unhideWhenUsed/>
+    <w:rsid w:val="00D76C40"/>
+    <w:rPr>
+      <w:sz w:val="16"/>
+      <w:szCs w:val="16"/>
+    </w:rPr>
+  </w:style>
+  <w:style w:type="paragraph" w:styleId="CommentText">
+    <w:name w:val="annotation text"/>
+    <w:basedOn w:val="Normal"/>
+    <w:link w:val="CommentTextChar"/>
+    <w:uiPriority w:val="99"/>
+    <w:semiHidden/>
+    <w:unhideWhenUsed/>
+    <w:rsid w:val="00D76C40"/>
+    <w:pPr>
+      <w:spacing w:line="240" w:lineRule="auto"/>
+    </w:pPr>
+    <w:rPr>
+      <w:sz w:val="20"/>
+      <w:szCs w:val="20"/>
+    </w:rPr>
+  </w:style>
+  <w:style w:type="character" w:customStyle="1" w:styleId="CommentTextChar">
+    <w:name w:val="Comment Text Char"/>
+    <w:basedOn w:val="DefaultParagraphFont"/>
+    <w:link w:val="CommentText"/>
+    <w:uiPriority w:val="99"/>
+    <w:semiHidden/>
+    <w:rsid w:val="00D76C40"/>
+    <w:rPr>
+      <w:sz w:val="20"/>
+      <w:szCs w:val="20"/>
+    </w:rPr>
+  </w:style>
+  <w:style w:type="paragraph" w:styleId="CommentSubject">
+    <w:name w:val="annotation subject"/>
+    <w:basedOn w:val="CommentText"/>
+    <w:next w:val="CommentText"/>
+    <w:link w:val="CommentSubjectChar"/>
+    <w:uiPriority w:val="99"/>
+    <w:semiHidden/>
+    <w:unhideWhenUsed/>
+    <w:rsid w:val="00D76C40"/>
+    <w:rPr>
+      <w:b/>
+      <w:bCs/>
+    </w:rPr>
+  </w:style>
+  <w:style w:type="character" w:customStyle="1" w:styleId="CommentSubjectChar">
+    <w:name w:val="Comment Subject Char"/>
+    <w:basedOn w:val="CommentTextChar"/>
+    <w:link w:val="CommentSubject"/>
+    <w:uiPriority w:val="99"/>
+    <w:semiHidden/>
+    <w:rsid w:val="00D76C40"/>
+    <w:rPr>
+      <w:b/>
+      <w:bCs/>
+      <w:sz w:val="20"/>
+      <w:szCs w:val="20"/>
+    </w:rPr>
+  </w:style>
+  <w:style w:type="paragraph" w:styleId="BalloonText">
+    <w:name w:val="Balloon Text"/>
+    <w:basedOn w:val="Normal"/>
+    <w:link w:val="BalloonTextChar"/>
+    <w:uiPriority w:val="99"/>
+    <w:semiHidden/>
+    <w:unhideWhenUsed/>
+    <w:rsid w:val="00D76C40"/>
+    <w:pPr>
+      <w:spacing w:after="0" w:line="240" w:lineRule="auto"/>
+    </w:pPr>
+    <w:rPr>
+      <w:rFonts w:ascii="Segoe UI" w:hAnsi="Segoe UI" w:cs="Segoe UI"/>
+      <w:sz w:val="18"/>
+      <w:szCs w:val="18"/>
+    </w:rPr>
+  </w:style>
+  <w:style w:type="character" w:customStyle="1" w:styleId="BalloonTextChar">
+    <w:name w:val="Balloon Text Char"/>
+    <w:basedOn w:val="DefaultParagraphFont"/>
+    <w:link w:val="BalloonText"/>
+    <w:uiPriority w:val="99"/>
+    <w:semiHidden/>
+    <w:rsid w:val="00D76C40"/>
+    <w:rPr>
+      <w:rFonts w:ascii="Segoe UI" w:hAnsi="Segoe UI" w:cs="Segoe UI"/>
+      <w:sz w:val="18"/>
+      <w:szCs w:val="18"/>
+    </w:rPr>
+  </w:style>
 </w:styles>
 </file>
 
@@ -2644,4 +3759,16 @@
     </a:ext>
   </a:extLst>
 </a:theme>
+</file>
+
+<file path=customXml/item1.xml><?xml version="1.0" encoding="utf-8"?>
+<b:Sources xmlns:b="http://schemas.openxmlformats.org/officeDocument/2006/bibliography" xmlns="http://schemas.openxmlformats.org/officeDocument/2006/bibliography" SelectedStyle="\IEEE2006OfficeOnline.xsl" StyleName="IEEE" Version="2006"/>
+</file>
+
+<file path=customXml/itemProps1.xml><?xml version="1.0" encoding="utf-8"?>
+<ds:datastoreItem xmlns:ds="http://schemas.openxmlformats.org/officeDocument/2006/customXml" ds:itemID="{B498F619-34D8-4418-AE03-CC4CE8C46145}">
+  <ds:schemaRefs>
+    <ds:schemaRef ds:uri="http://schemas.openxmlformats.org/officeDocument/2006/bibliography"/>
+  </ds:schemaRefs>
+</ds:datastoreItem>
 </file>
</xml_diff>

<commit_message>
Adding code to the DOCX
</commit_message>
<xml_diff>
--- a/HW1_SOL.docx
+++ b/HW1_SOL.docx
@@ -70,18 +70,486 @@
     <w:p>
       <w:pPr>
         <w:bidi w:val="0"/>
+      </w:pPr>
+      <w:proofErr w:type="gramStart"/>
+      <w:r>
         <w:rPr>
           <w:sz w:val="28"/>
           <w:szCs w:val="28"/>
         </w:rPr>
-      </w:pPr>
+        <w:t>2)</w:t>
+      </w:r>
+      <w:proofErr w:type="gramEnd"/>
       <w:r>
         <w:rPr>
           <w:sz w:val="28"/>
           <w:szCs w:val="28"/>
         </w:rPr>
-        <w:t>2)</w:t>
-      </w:r>
+        <w:br/>
+      </w:r>
+      <w:r>
+        <w:t>We used the following code:</w:t>
+      </w:r>
+    </w:p>
+    <w:p>
+      <w:pPr>
+        <w:pStyle w:val="NoSpacing"/>
+        <w:bidi w:val="0"/>
+        <w:rPr>
+          <w:rFonts w:asciiTheme="majorHAnsi" w:hAnsiTheme="majorHAnsi"/>
+        </w:rPr>
+      </w:pPr>
+      <w:proofErr w:type="spellStart"/>
+      <w:r>
+        <w:rPr>
+          <w:rFonts w:asciiTheme="majorHAnsi" w:hAnsiTheme="majorHAnsi"/>
+        </w:rPr>
+        <w:t>VideoMat</w:t>
+      </w:r>
+      <w:proofErr w:type="spellEnd"/>
+      <w:r>
+        <w:rPr>
+          <w:rFonts w:asciiTheme="majorHAnsi" w:hAnsiTheme="majorHAnsi"/>
+        </w:rPr>
+        <w:t xml:space="preserve"> = </w:t>
+      </w:r>
+      <w:proofErr w:type="spellStart"/>
+      <w:proofErr w:type="gramStart"/>
+      <w:r>
+        <w:rPr>
+          <w:rFonts w:asciiTheme="majorHAnsi" w:hAnsiTheme="majorHAnsi"/>
+        </w:rPr>
+        <w:t>readImagesDir</w:t>
+      </w:r>
+      <w:proofErr w:type="spellEnd"/>
+      <w:r>
+        <w:rPr>
+          <w:rFonts w:asciiTheme="majorHAnsi" w:hAnsiTheme="majorHAnsi"/>
+        </w:rPr>
+        <w:t>(</w:t>
+      </w:r>
+      <w:proofErr w:type="gramEnd"/>
+      <w:r>
+        <w:rPr>
+          <w:rFonts w:asciiTheme="majorHAnsi" w:hAnsiTheme="majorHAnsi"/>
+        </w:rPr>
+        <w:t>'office/input');</w:t>
+      </w:r>
+    </w:p>
+    <w:p>
+      <w:pPr>
+        <w:pStyle w:val="NoSpacing"/>
+        <w:bidi w:val="0"/>
+        <w:rPr>
+          <w:rFonts w:asciiTheme="majorHAnsi" w:hAnsiTheme="majorHAnsi"/>
+        </w:rPr>
+      </w:pPr>
+    </w:p>
+    <w:p>
+      <w:pPr>
+        <w:pStyle w:val="NoSpacing"/>
+        <w:bidi w:val="0"/>
+        <w:rPr>
+          <w:rFonts w:asciiTheme="majorHAnsi" w:hAnsiTheme="majorHAnsi"/>
+          <w:color w:val="70AD47" w:themeColor="accent6"/>
+        </w:rPr>
+      </w:pPr>
+      <w:r>
+        <w:rPr>
+          <w:rFonts w:asciiTheme="majorHAnsi" w:hAnsiTheme="majorHAnsi"/>
+          <w:color w:val="70AD47" w:themeColor="accent6"/>
+        </w:rPr>
+        <w:t>%</w:t>
+      </w:r>
+      <w:proofErr w:type="spellStart"/>
+      <w:proofErr w:type="gramStart"/>
+      <w:r>
+        <w:rPr>
+          <w:rFonts w:asciiTheme="majorHAnsi" w:hAnsiTheme="majorHAnsi"/>
+          <w:color w:val="70AD47" w:themeColor="accent6"/>
+        </w:rPr>
+        <w:t>NaiveBS</w:t>
+      </w:r>
+      <w:proofErr w:type="spellEnd"/>
+      <w:r>
+        <w:rPr>
+          <w:rFonts w:asciiTheme="majorHAnsi" w:hAnsiTheme="majorHAnsi"/>
+          <w:color w:val="70AD47" w:themeColor="accent6"/>
+        </w:rPr>
+        <w:t>(</w:t>
+      </w:r>
+      <w:proofErr w:type="spellStart"/>
+      <w:proofErr w:type="gramEnd"/>
+      <w:r>
+        <w:rPr>
+          <w:rFonts w:asciiTheme="majorHAnsi" w:hAnsiTheme="majorHAnsi"/>
+          <w:color w:val="70AD47" w:themeColor="accent6"/>
+        </w:rPr>
+        <w:t>VideoMat</w:t>
+      </w:r>
+      <w:r>
+        <w:rPr>
+          <w:rFonts w:asciiTheme="majorHAnsi" w:hAnsiTheme="majorHAnsi"/>
+          <w:color w:val="70AD47" w:themeColor="accent6"/>
+        </w:rPr>
+        <w:t>,</w:t>
+      </w:r>
+      <w:r>
+        <w:rPr>
+          <w:rFonts w:asciiTheme="majorHAnsi" w:hAnsiTheme="majorHAnsi"/>
+          <w:color w:val="70AD47" w:themeColor="accent6"/>
+        </w:rPr>
+        <w:t>C</w:t>
+      </w:r>
+      <w:r>
+        <w:rPr>
+          <w:rFonts w:asciiTheme="majorHAnsi" w:hAnsiTheme="majorHAnsi"/>
+          <w:color w:val="70AD47" w:themeColor="accent6"/>
+        </w:rPr>
+        <w:t>,</w:t>
+      </w:r>
+      <w:r>
+        <w:rPr>
+          <w:rFonts w:asciiTheme="majorHAnsi" w:hAnsiTheme="majorHAnsi"/>
+          <w:color w:val="70AD47" w:themeColor="accent6"/>
+        </w:rPr>
+        <w:t>O</w:t>
+      </w:r>
+      <w:r>
+        <w:rPr>
+          <w:rFonts w:asciiTheme="majorHAnsi" w:hAnsiTheme="majorHAnsi"/>
+          <w:color w:val="70AD47" w:themeColor="accent6"/>
+        </w:rPr>
+        <w:t>,</w:t>
+      </w:r>
+      <w:r>
+        <w:rPr>
+          <w:rFonts w:asciiTheme="majorHAnsi" w:hAnsiTheme="majorHAnsi"/>
+          <w:color w:val="70AD47" w:themeColor="accent6"/>
+        </w:rPr>
+        <w:t>N</w:t>
+      </w:r>
+      <w:r>
+        <w:rPr>
+          <w:rFonts w:asciiTheme="majorHAnsi" w:hAnsiTheme="majorHAnsi"/>
+          <w:color w:val="70AD47" w:themeColor="accent6"/>
+        </w:rPr>
+        <w:t>,</w:t>
+      </w:r>
+      <w:r>
+        <w:rPr>
+          <w:rFonts w:asciiTheme="majorHAnsi" w:hAnsiTheme="majorHAnsi"/>
+          <w:color w:val="70AD47" w:themeColor="accent6"/>
+        </w:rPr>
+        <w:t>Mean</w:t>
+      </w:r>
+      <w:r>
+        <w:rPr>
+          <w:rFonts w:asciiTheme="majorHAnsi" w:hAnsiTheme="majorHAnsi"/>
+          <w:color w:val="70AD47" w:themeColor="accent6"/>
+        </w:rPr>
+        <w:t>,</w:t>
+      </w:r>
+      <w:r>
+        <w:rPr>
+          <w:rFonts w:asciiTheme="majorHAnsi" w:hAnsiTheme="majorHAnsi"/>
+          <w:color w:val="70AD47" w:themeColor="accent6"/>
+        </w:rPr>
+        <w:t>Threshold</w:t>
+      </w:r>
+      <w:proofErr w:type="spellEnd"/>
+      <w:r>
+        <w:rPr>
+          <w:rFonts w:asciiTheme="majorHAnsi" w:hAnsiTheme="majorHAnsi"/>
+          <w:color w:val="70AD47" w:themeColor="accent6"/>
+        </w:rPr>
+        <w:t xml:space="preserve">, </w:t>
+      </w:r>
+      <w:proofErr w:type="spellStart"/>
+      <w:r>
+        <w:rPr>
+          <w:rFonts w:asciiTheme="majorHAnsi" w:hAnsiTheme="majorHAnsi"/>
+          <w:color w:val="70AD47" w:themeColor="accent6"/>
+        </w:rPr>
+        <w:t>LearningRate</w:t>
+      </w:r>
+      <w:proofErr w:type="spellEnd"/>
+      <w:r>
+        <w:rPr>
+          <w:rFonts w:asciiTheme="majorHAnsi" w:hAnsiTheme="majorHAnsi"/>
+          <w:color w:val="70AD47" w:themeColor="accent6"/>
+        </w:rPr>
+        <w:t>);</w:t>
+      </w:r>
+    </w:p>
+    <w:p>
+      <w:pPr>
+        <w:pStyle w:val="NoSpacing"/>
+        <w:bidi w:val="0"/>
+        <w:rPr>
+          <w:rFonts w:asciiTheme="majorHAnsi" w:hAnsiTheme="majorHAnsi"/>
+        </w:rPr>
+      </w:pPr>
+      <w:r>
+        <w:rPr>
+          <w:rFonts w:asciiTheme="majorHAnsi" w:hAnsiTheme="majorHAnsi"/>
+        </w:rPr>
+        <w:t xml:space="preserve">naive = </w:t>
+      </w:r>
+      <w:proofErr w:type="spellStart"/>
+      <w:r>
+        <w:rPr>
+          <w:rFonts w:asciiTheme="majorHAnsi" w:hAnsiTheme="majorHAnsi"/>
+        </w:rPr>
+        <w:t>NaiveBS</w:t>
+      </w:r>
+      <w:proofErr w:type="spellEnd"/>
+      <w:r>
+        <w:rPr>
+          <w:rFonts w:asciiTheme="majorHAnsi" w:hAnsiTheme="majorHAnsi"/>
+        </w:rPr>
+        <w:t>(</w:t>
+      </w:r>
+      <w:proofErr w:type="spellStart"/>
+      <w:r>
+        <w:rPr>
+          <w:rFonts w:asciiTheme="majorHAnsi" w:hAnsiTheme="majorHAnsi"/>
+        </w:rPr>
+        <w:t>VideoMat</w:t>
+      </w:r>
+      <w:proofErr w:type="spellEnd"/>
+      <w:r>
+        <w:rPr>
+          <w:rFonts w:asciiTheme="majorHAnsi" w:hAnsiTheme="majorHAnsi"/>
+        </w:rPr>
+        <w:t>(:,:,:,550:900),0,1,100,1,50, 0.0001);</w:t>
+      </w:r>
+    </w:p>
+    <w:p>
+      <w:pPr>
+        <w:pStyle w:val="NoSpacing"/>
+        <w:bidi w:val="0"/>
+        <w:rPr>
+          <w:rFonts w:asciiTheme="majorHAnsi" w:hAnsiTheme="majorHAnsi"/>
+        </w:rPr>
+      </w:pPr>
+      <w:proofErr w:type="spellStart"/>
+      <w:proofErr w:type="gramStart"/>
+      <w:r>
+        <w:rPr>
+          <w:rFonts w:asciiTheme="majorHAnsi" w:hAnsiTheme="majorHAnsi"/>
+        </w:rPr>
+        <w:t>ngt</w:t>
+      </w:r>
+      <w:proofErr w:type="spellEnd"/>
+      <w:proofErr w:type="gramEnd"/>
+      <w:r>
+        <w:rPr>
+          <w:rFonts w:asciiTheme="majorHAnsi" w:hAnsiTheme="majorHAnsi"/>
+        </w:rPr>
+        <w:t xml:space="preserve"> = squeeze(</w:t>
+      </w:r>
+      <w:proofErr w:type="spellStart"/>
+      <w:r>
+        <w:rPr>
+          <w:rFonts w:asciiTheme="majorHAnsi" w:hAnsiTheme="majorHAnsi"/>
+        </w:rPr>
+        <w:t>readImagesDir</w:t>
+      </w:r>
+      <w:proofErr w:type="spellEnd"/>
+      <w:r>
+        <w:rPr>
+          <w:rFonts w:asciiTheme="majorHAnsi" w:hAnsiTheme="majorHAnsi"/>
+        </w:rPr>
+        <w:t>('office/</w:t>
+      </w:r>
+      <w:proofErr w:type="spellStart"/>
+      <w:r>
+        <w:rPr>
+          <w:rFonts w:asciiTheme="majorHAnsi" w:hAnsiTheme="majorHAnsi"/>
+        </w:rPr>
+        <w:t>groundtruth</w:t>
+      </w:r>
+      <w:proofErr w:type="spellEnd"/>
+      <w:r>
+        <w:rPr>
+          <w:rFonts w:asciiTheme="majorHAnsi" w:hAnsiTheme="majorHAnsi"/>
+        </w:rPr>
+        <w:t>'));</w:t>
+      </w:r>
+    </w:p>
+    <w:p>
+      <w:pPr>
+        <w:pStyle w:val="NoSpacing"/>
+        <w:bidi w:val="0"/>
+        <w:rPr>
+          <w:rFonts w:asciiTheme="majorHAnsi" w:hAnsiTheme="majorHAnsi"/>
+        </w:rPr>
+      </w:pPr>
+    </w:p>
+    <w:p>
+      <w:pPr>
+        <w:pStyle w:val="NoSpacing"/>
+        <w:bidi w:val="0"/>
+        <w:rPr>
+          <w:rFonts w:asciiTheme="majorHAnsi" w:hAnsiTheme="majorHAnsi"/>
+        </w:rPr>
+      </w:pPr>
+      <w:proofErr w:type="spellStart"/>
+      <w:proofErr w:type="gramStart"/>
+      <w:r>
+        <w:rPr>
+          <w:rFonts w:asciiTheme="majorHAnsi" w:hAnsiTheme="majorHAnsi"/>
+        </w:rPr>
+        <w:t>implay</w:t>
+      </w:r>
+      <w:proofErr w:type="spellEnd"/>
+      <w:r>
+        <w:rPr>
+          <w:rFonts w:asciiTheme="majorHAnsi" w:hAnsiTheme="majorHAnsi"/>
+        </w:rPr>
+        <w:t>(</w:t>
+      </w:r>
+      <w:proofErr w:type="gramEnd"/>
+      <w:r>
+        <w:rPr>
+          <w:rFonts w:asciiTheme="majorHAnsi" w:hAnsiTheme="majorHAnsi"/>
+        </w:rPr>
+        <w:t>naive)</w:t>
+      </w:r>
+    </w:p>
+    <w:p>
+      <w:pPr>
+        <w:pStyle w:val="NoSpacing"/>
+        <w:bidi w:val="0"/>
+        <w:rPr>
+          <w:rFonts w:asciiTheme="majorHAnsi" w:hAnsiTheme="majorHAnsi"/>
+        </w:rPr>
+      </w:pPr>
+    </w:p>
+    <w:p>
+      <w:pPr>
+        <w:pStyle w:val="NoSpacing"/>
+        <w:bidi w:val="0"/>
+        <w:rPr>
+          <w:rFonts w:asciiTheme="majorHAnsi" w:hAnsiTheme="majorHAnsi"/>
+          <w:color w:val="70AD47" w:themeColor="accent6"/>
+        </w:rPr>
+      </w:pPr>
+      <w:r>
+        <w:rPr>
+          <w:rFonts w:asciiTheme="majorHAnsi" w:hAnsiTheme="majorHAnsi"/>
+          <w:color w:val="70AD47" w:themeColor="accent6"/>
+        </w:rPr>
+        <w:t>%</w:t>
+      </w:r>
+      <w:proofErr w:type="spellStart"/>
+      <w:proofErr w:type="gramStart"/>
+      <w:r>
+        <w:rPr>
+          <w:rFonts w:asciiTheme="majorHAnsi" w:hAnsiTheme="majorHAnsi"/>
+          <w:color w:val="70AD47" w:themeColor="accent6"/>
+        </w:rPr>
+        <w:t>plotCompareToGT</w:t>
+      </w:r>
+      <w:proofErr w:type="spellEnd"/>
+      <w:r>
+        <w:rPr>
+          <w:rFonts w:asciiTheme="majorHAnsi" w:hAnsiTheme="majorHAnsi"/>
+          <w:color w:val="70AD47" w:themeColor="accent6"/>
+        </w:rPr>
+        <w:t>(</w:t>
+      </w:r>
+      <w:proofErr w:type="spellStart"/>
+      <w:proofErr w:type="gramEnd"/>
+      <w:r>
+        <w:rPr>
+          <w:rFonts w:asciiTheme="majorHAnsi" w:hAnsiTheme="majorHAnsi"/>
+          <w:color w:val="70AD47" w:themeColor="accent6"/>
+        </w:rPr>
+        <w:t>resultVideo</w:t>
+      </w:r>
+      <w:proofErr w:type="spellEnd"/>
+      <w:r>
+        <w:rPr>
+          <w:rFonts w:asciiTheme="majorHAnsi" w:hAnsiTheme="majorHAnsi"/>
+          <w:color w:val="70AD47" w:themeColor="accent6"/>
+        </w:rPr>
+        <w:t xml:space="preserve">, </w:t>
+      </w:r>
+      <w:proofErr w:type="spellStart"/>
+      <w:r>
+        <w:rPr>
+          <w:rFonts w:asciiTheme="majorHAnsi" w:hAnsiTheme="majorHAnsi"/>
+          <w:color w:val="70AD47" w:themeColor="accent6"/>
+        </w:rPr>
+        <w:t>gtVideo</w:t>
+      </w:r>
+      <w:proofErr w:type="spellEnd"/>
+      <w:r>
+        <w:rPr>
+          <w:rFonts w:asciiTheme="majorHAnsi" w:hAnsiTheme="majorHAnsi"/>
+          <w:color w:val="70AD47" w:themeColor="accent6"/>
+        </w:rPr>
+        <w:t>)</w:t>
+      </w:r>
+    </w:p>
+    <w:p>
+      <w:pPr>
+        <w:pStyle w:val="NoSpacing"/>
+        <w:bidi w:val="0"/>
+        <w:rPr>
+          <w:rFonts w:asciiTheme="majorHAnsi" w:hAnsiTheme="majorHAnsi"/>
+        </w:rPr>
+      </w:pPr>
+      <w:proofErr w:type="spellStart"/>
+      <w:proofErr w:type="gramStart"/>
+      <w:r>
+        <w:rPr>
+          <w:rFonts w:asciiTheme="majorHAnsi" w:hAnsiTheme="majorHAnsi"/>
+        </w:rPr>
+        <w:t>plotCompareToG</w:t>
+      </w:r>
+      <w:r>
+        <w:rPr>
+          <w:rFonts w:asciiTheme="majorHAnsi" w:hAnsiTheme="majorHAnsi"/>
+        </w:rPr>
+        <w:t>T</w:t>
+      </w:r>
+      <w:proofErr w:type="spellEnd"/>
+      <w:r>
+        <w:rPr>
+          <w:rFonts w:asciiTheme="majorHAnsi" w:hAnsiTheme="majorHAnsi"/>
+        </w:rPr>
+        <w:t>(</w:t>
+      </w:r>
+      <w:proofErr w:type="gramEnd"/>
+      <w:r>
+        <w:rPr>
+          <w:rFonts w:asciiTheme="majorHAnsi" w:hAnsiTheme="majorHAnsi"/>
+        </w:rPr>
+        <w:t xml:space="preserve">naive, </w:t>
+      </w:r>
+      <w:proofErr w:type="spellStart"/>
+      <w:r>
+        <w:rPr>
+          <w:rFonts w:asciiTheme="majorHAnsi" w:hAnsiTheme="majorHAnsi"/>
+        </w:rPr>
+        <w:t>ngt</w:t>
+      </w:r>
+      <w:proofErr w:type="spellEnd"/>
+      <w:r>
+        <w:rPr>
+          <w:rFonts w:asciiTheme="majorHAnsi" w:hAnsiTheme="majorHAnsi"/>
+        </w:rPr>
+        <w:t>);</w:t>
+      </w:r>
+    </w:p>
+    <w:p>
+      <w:pPr>
+        <w:pStyle w:val="NoSpacing"/>
+        <w:bidi w:val="0"/>
+      </w:pPr>
     </w:p>
     <w:p>
       <w:pPr>
@@ -239,69 +707,6 @@
           <w:szCs w:val="28"/>
         </w:rPr>
       </w:pPr>
-    </w:p>
-    <w:p>
-      <w:pPr>
-        <w:bidi w:val="0"/>
-        <w:rPr>
-          <w:sz w:val="28"/>
-          <w:szCs w:val="28"/>
-        </w:rPr>
-      </w:pPr>
-    </w:p>
-    <w:p>
-      <w:pPr>
-        <w:bidi w:val="0"/>
-        <w:rPr>
-          <w:sz w:val="28"/>
-          <w:szCs w:val="28"/>
-        </w:rPr>
-      </w:pPr>
-    </w:p>
-    <w:p>
-      <w:pPr>
-        <w:bidi w:val="0"/>
-        <w:rPr>
-          <w:sz w:val="28"/>
-          <w:szCs w:val="28"/>
-        </w:rPr>
-      </w:pPr>
-    </w:p>
-    <w:p>
-      <w:pPr>
-        <w:bidi w:val="0"/>
-        <w:rPr>
-          <w:sz w:val="28"/>
-          <w:szCs w:val="28"/>
-        </w:rPr>
-      </w:pPr>
-    </w:p>
-    <w:p>
-      <w:pPr>
-        <w:bidi w:val="0"/>
-        <w:rPr>
-          <w:sz w:val="28"/>
-          <w:szCs w:val="28"/>
-        </w:rPr>
-      </w:pPr>
-    </w:p>
-    <w:p>
-      <w:pPr>
-        <w:bidi w:val="0"/>
-        <w:rPr>
-          <w:sz w:val="28"/>
-          <w:szCs w:val="28"/>
-        </w:rPr>
-      </w:pPr>
-    </w:p>
-    <w:p>
-      <w:pPr>
-        <w:bidi w:val="0"/>
-        <w:rPr>
-          <w:sz w:val="28"/>
-          <w:szCs w:val="28"/>
-        </w:rPr>
-      </w:pPr>
       <w:r>
         <w:rPr>
           <w:sz w:val="28"/>
@@ -948,12 +1353,16 @@
     <w:p>
       <w:pPr>
         <w:bidi w:val="0"/>
-        <w:rPr>
-          <w:sz w:val="32"/>
-          <w:szCs w:val="32"/>
-        </w:rPr>
-      </w:pPr>
-      <w:r>
+      </w:pPr>
+    </w:p>
+    <w:p>
+      <w:pPr>
+        <w:bidi w:val="0"/>
+      </w:pPr>
+    </w:p>
+    <w:p>
+      <w:pPr>
+        <w:bidi w:val="0"/>
         <w:rPr>
           <w:b/>
           <w:bCs/>
@@ -961,11 +1370,11 @@
           <w:szCs w:val="32"/>
           <w:u w:val="single"/>
         </w:rPr>
-        <w:t xml:space="preserve">Part B: Non-parametric </w:t>
-      </w:r>
-      <w:proofErr w:type="spellStart"/>
-      <w:proofErr w:type="gramStart"/>
-      <w:r>
+      </w:pPr>
+    </w:p>
+    <w:p>
+      <w:pPr>
+        <w:bidi w:val="0"/>
         <w:rPr>
           <w:b/>
           <w:bCs/>
@@ -973,11 +1382,11 @@
           <w:szCs w:val="32"/>
           <w:u w:val="single"/>
         </w:rPr>
-        <w:t>bg</w:t>
-      </w:r>
-      <w:proofErr w:type="spellEnd"/>
-      <w:proofErr w:type="gramEnd"/>
-      <w:r>
+      </w:pPr>
+    </w:p>
+    <w:p>
+      <w:pPr>
+        <w:bidi w:val="0"/>
         <w:rPr>
           <w:b/>
           <w:bCs/>
@@ -985,6 +1394,85 @@
           <w:szCs w:val="32"/>
           <w:u w:val="single"/>
         </w:rPr>
+      </w:pPr>
+    </w:p>
+    <w:p>
+      <w:pPr>
+        <w:bidi w:val="0"/>
+        <w:rPr>
+          <w:b/>
+          <w:bCs/>
+          <w:sz w:val="32"/>
+          <w:szCs w:val="32"/>
+          <w:u w:val="single"/>
+        </w:rPr>
+      </w:pPr>
+    </w:p>
+    <w:p>
+      <w:pPr>
+        <w:bidi w:val="0"/>
+        <w:rPr>
+          <w:b/>
+          <w:bCs/>
+          <w:sz w:val="32"/>
+          <w:szCs w:val="32"/>
+          <w:u w:val="single"/>
+        </w:rPr>
+      </w:pPr>
+    </w:p>
+    <w:p>
+      <w:pPr>
+        <w:bidi w:val="0"/>
+        <w:rPr>
+          <w:b/>
+          <w:bCs/>
+          <w:sz w:val="32"/>
+          <w:szCs w:val="32"/>
+          <w:u w:val="single"/>
+        </w:rPr>
+      </w:pPr>
+    </w:p>
+    <w:p>
+      <w:pPr>
+        <w:bidi w:val="0"/>
+        <w:rPr>
+          <w:sz w:val="32"/>
+          <w:szCs w:val="32"/>
+        </w:rPr>
+      </w:pPr>
+      <w:r>
+        <w:rPr>
+          <w:b/>
+          <w:bCs/>
+          <w:sz w:val="32"/>
+          <w:szCs w:val="32"/>
+          <w:u w:val="single"/>
+        </w:rPr>
+        <w:lastRenderedPageBreak/>
+        <w:t xml:space="preserve">Part B: Non-parametric </w:t>
+      </w:r>
+      <w:proofErr w:type="spellStart"/>
+      <w:proofErr w:type="gramStart"/>
+      <w:r>
+        <w:rPr>
+          <w:b/>
+          <w:bCs/>
+          <w:sz w:val="32"/>
+          <w:szCs w:val="32"/>
+          <w:u w:val="single"/>
+        </w:rPr>
+        <w:t>bg</w:t>
+      </w:r>
+      <w:proofErr w:type="spellEnd"/>
+      <w:proofErr w:type="gramEnd"/>
+      <w:r>
+        <w:rPr>
+          <w:b/>
+          <w:bCs/>
+          <w:sz w:val="32"/>
+          <w:szCs w:val="32"/>
+          <w:u w:val="single"/>
+        </w:rPr>
         <w:t xml:space="preserve"> subtraction using KDE</w:t>
       </w:r>
     </w:p>
@@ -1003,6 +1491,301 @@
         </w:rPr>
         <w:t>Was tested against the "Highway" video.</w:t>
       </w:r>
+    </w:p>
+    <w:p>
+      <w:pPr>
+        <w:bidi w:val="0"/>
+      </w:pPr>
+      <w:r>
+        <w:t>We used the following code:</w:t>
+      </w:r>
+    </w:p>
+    <w:p>
+      <w:pPr>
+        <w:pStyle w:val="NoSpacing"/>
+        <w:bidi w:val="0"/>
+      </w:pPr>
+      <w:proofErr w:type="spellStart"/>
+      <w:r>
+        <w:t>VideoMat</w:t>
+      </w:r>
+      <w:proofErr w:type="spellEnd"/>
+      <w:r>
+        <w:t xml:space="preserve"> = </w:t>
+      </w:r>
+      <w:proofErr w:type="spellStart"/>
+      <w:proofErr w:type="gramStart"/>
+      <w:r>
+        <w:t>readImagesDir</w:t>
+      </w:r>
+      <w:proofErr w:type="spellEnd"/>
+      <w:r>
+        <w:t>(</w:t>
+      </w:r>
+      <w:proofErr w:type="gramEnd"/>
+      <w:r>
+        <w:t>'highway/input');</w:t>
+      </w:r>
+    </w:p>
+    <w:p>
+      <w:pPr>
+        <w:pStyle w:val="NoSpacing"/>
+        <w:bidi w:val="0"/>
+      </w:pPr>
+    </w:p>
+    <w:p>
+      <w:pPr>
+        <w:pStyle w:val="NoSpacing"/>
+        <w:bidi w:val="0"/>
+        <w:rPr>
+          <w:rFonts w:asciiTheme="majorHAnsi" w:hAnsiTheme="majorHAnsi"/>
+          <w:color w:val="70AD47" w:themeColor="accent6"/>
+        </w:rPr>
+      </w:pPr>
+      <w:r>
+        <w:rPr>
+          <w:rFonts w:asciiTheme="majorHAnsi" w:hAnsiTheme="majorHAnsi"/>
+          <w:color w:val="70AD47" w:themeColor="accent6"/>
+        </w:rPr>
+        <w:t>%</w:t>
+      </w:r>
+      <w:proofErr w:type="spellStart"/>
+      <w:proofErr w:type="gramStart"/>
+      <w:r>
+        <w:rPr>
+          <w:rFonts w:asciiTheme="majorHAnsi" w:hAnsiTheme="majorHAnsi"/>
+          <w:color w:val="70AD47" w:themeColor="accent6"/>
+        </w:rPr>
+        <w:t>NaiveBS</w:t>
+      </w:r>
+      <w:proofErr w:type="spellEnd"/>
+      <w:r>
+        <w:rPr>
+          <w:rFonts w:asciiTheme="majorHAnsi" w:hAnsiTheme="majorHAnsi"/>
+          <w:color w:val="70AD47" w:themeColor="accent6"/>
+        </w:rPr>
+        <w:t>(</w:t>
+      </w:r>
+      <w:proofErr w:type="spellStart"/>
+      <w:proofErr w:type="gramEnd"/>
+      <w:r>
+        <w:rPr>
+          <w:rFonts w:asciiTheme="majorHAnsi" w:hAnsiTheme="majorHAnsi"/>
+          <w:color w:val="70AD47" w:themeColor="accent6"/>
+        </w:rPr>
+        <w:t>VideoMat,O,N,Threshold</w:t>
+      </w:r>
+      <w:r>
+        <w:rPr>
+          <w:rFonts w:asciiTheme="majorHAnsi" w:hAnsiTheme="majorHAnsi"/>
+          <w:color w:val="70AD47" w:themeColor="accent6"/>
+        </w:rPr>
+        <w:t>,Selective</w:t>
+      </w:r>
+      <w:proofErr w:type="spellEnd"/>
+      <w:r>
+        <w:rPr>
+          <w:rFonts w:asciiTheme="majorHAnsi" w:hAnsiTheme="majorHAnsi"/>
+          <w:color w:val="70AD47" w:themeColor="accent6"/>
+        </w:rPr>
+        <w:t>);</w:t>
+      </w:r>
+    </w:p>
+    <w:p>
+      <w:pPr>
+        <w:pStyle w:val="NoSpacing"/>
+        <w:bidi w:val="0"/>
+      </w:pPr>
+      <w:proofErr w:type="spellStart"/>
+      <w:r>
+        <w:t>kde</w:t>
+      </w:r>
+      <w:proofErr w:type="spellEnd"/>
+      <w:r>
+        <w:t xml:space="preserve"> = KDE(</w:t>
+      </w:r>
+      <w:proofErr w:type="spellStart"/>
+      <w:r>
+        <w:t>VideoMat</w:t>
+      </w:r>
+      <w:proofErr w:type="spellEnd"/>
+      <w:r>
+        <w:t>(:,:,:,550:900),O,N,[0.00000000001, 0.0000000000000001],1);</w:t>
+      </w:r>
+      <w:r>
+        <w:br/>
+      </w:r>
+      <w:proofErr w:type="spellStart"/>
+      <w:r>
+        <w:t>kgt</w:t>
+      </w:r>
+      <w:proofErr w:type="spellEnd"/>
+      <w:r>
+        <w:t xml:space="preserve"> = squeeze(</w:t>
+      </w:r>
+      <w:proofErr w:type="spellStart"/>
+      <w:r>
+        <w:t>readImagesDir</w:t>
+      </w:r>
+      <w:proofErr w:type="spellEnd"/>
+      <w:r>
+        <w:t>('highway/</w:t>
+      </w:r>
+      <w:proofErr w:type="spellStart"/>
+      <w:r>
+        <w:t>groundtruth</w:t>
+      </w:r>
+      <w:proofErr w:type="spellEnd"/>
+      <w:r>
+        <w:t>'));</w:t>
+      </w:r>
+    </w:p>
+    <w:p>
+      <w:pPr>
+        <w:pStyle w:val="NoSpacing"/>
+        <w:bidi w:val="0"/>
+      </w:pPr>
+    </w:p>
+    <w:p>
+      <w:pPr>
+        <w:pStyle w:val="NoSpacing"/>
+        <w:bidi w:val="0"/>
+      </w:pPr>
+      <w:proofErr w:type="spellStart"/>
+      <w:proofErr w:type="gramStart"/>
+      <w:r>
+        <w:t>implay</w:t>
+      </w:r>
+      <w:proofErr w:type="spellEnd"/>
+      <w:r>
+        <w:t>(</w:t>
+      </w:r>
+      <w:proofErr w:type="spellStart"/>
+      <w:proofErr w:type="gramEnd"/>
+      <w:r>
+        <w:t>kde</w:t>
+      </w:r>
+      <w:proofErr w:type="spellEnd"/>
+      <w:r>
+        <w:t>);</w:t>
+      </w:r>
+    </w:p>
+    <w:p>
+      <w:pPr>
+        <w:pStyle w:val="NoSpacing"/>
+        <w:bidi w:val="0"/>
+      </w:pPr>
+    </w:p>
+    <w:p>
+      <w:pPr>
+        <w:pStyle w:val="NoSpacing"/>
+        <w:bidi w:val="0"/>
+        <w:rPr>
+          <w:rFonts w:asciiTheme="majorHAnsi" w:hAnsiTheme="majorHAnsi"/>
+          <w:color w:val="70AD47" w:themeColor="accent6"/>
+        </w:rPr>
+      </w:pPr>
+      <w:r>
+        <w:rPr>
+          <w:rFonts w:asciiTheme="majorHAnsi" w:hAnsiTheme="majorHAnsi"/>
+          <w:color w:val="70AD47" w:themeColor="accent6"/>
+        </w:rPr>
+        <w:t>%</w:t>
+      </w:r>
+      <w:proofErr w:type="spellStart"/>
+      <w:proofErr w:type="gramStart"/>
+      <w:r>
+        <w:rPr>
+          <w:rFonts w:asciiTheme="majorHAnsi" w:hAnsiTheme="majorHAnsi"/>
+          <w:color w:val="70AD47" w:themeColor="accent6"/>
+        </w:rPr>
+        <w:t>plotCompareToGT</w:t>
+      </w:r>
+      <w:proofErr w:type="spellEnd"/>
+      <w:r>
+        <w:rPr>
+          <w:rFonts w:asciiTheme="majorHAnsi" w:hAnsiTheme="majorHAnsi"/>
+          <w:color w:val="70AD47" w:themeColor="accent6"/>
+        </w:rPr>
+        <w:t>(</w:t>
+      </w:r>
+      <w:proofErr w:type="spellStart"/>
+      <w:proofErr w:type="gramEnd"/>
+      <w:r>
+        <w:rPr>
+          <w:rFonts w:asciiTheme="majorHAnsi" w:hAnsiTheme="majorHAnsi"/>
+          <w:color w:val="70AD47" w:themeColor="accent6"/>
+        </w:rPr>
+        <w:t>resultVideo</w:t>
+      </w:r>
+      <w:proofErr w:type="spellEnd"/>
+      <w:r>
+        <w:rPr>
+          <w:rFonts w:asciiTheme="majorHAnsi" w:hAnsiTheme="majorHAnsi"/>
+          <w:color w:val="70AD47" w:themeColor="accent6"/>
+        </w:rPr>
+        <w:t xml:space="preserve">, </w:t>
+      </w:r>
+      <w:proofErr w:type="spellStart"/>
+      <w:r>
+        <w:rPr>
+          <w:rFonts w:asciiTheme="majorHAnsi" w:hAnsiTheme="majorHAnsi"/>
+          <w:color w:val="70AD47" w:themeColor="accent6"/>
+        </w:rPr>
+        <w:t>gtVideo</w:t>
+      </w:r>
+      <w:proofErr w:type="spellEnd"/>
+      <w:r>
+        <w:rPr>
+          <w:rFonts w:asciiTheme="majorHAnsi" w:hAnsiTheme="majorHAnsi"/>
+          <w:color w:val="70AD47" w:themeColor="accent6"/>
+        </w:rPr>
+        <w:t>)</w:t>
+      </w:r>
+    </w:p>
+    <w:p>
+      <w:pPr>
+        <w:pStyle w:val="NoSpacing"/>
+        <w:bidi w:val="0"/>
+      </w:pPr>
+      <w:proofErr w:type="spellStart"/>
+      <w:proofErr w:type="gramStart"/>
+      <w:r>
+        <w:t>plot</w:t>
+      </w:r>
+      <w:r>
+        <w:t>CompareTo</w:t>
+      </w:r>
+      <w:r>
+        <w:t>GT</w:t>
+      </w:r>
+      <w:proofErr w:type="spellEnd"/>
+      <w:r>
+        <w:t>(</w:t>
+      </w:r>
+      <w:proofErr w:type="spellStart"/>
+      <w:proofErr w:type="gramEnd"/>
+      <w:r>
+        <w:t>kde</w:t>
+      </w:r>
+      <w:proofErr w:type="spellEnd"/>
+      <w:r>
+        <w:t xml:space="preserve">, </w:t>
+      </w:r>
+      <w:proofErr w:type="spellStart"/>
+      <w:r>
+        <w:t>kgt</w:t>
+      </w:r>
+      <w:proofErr w:type="spellEnd"/>
+      <w:r>
+        <w:t>);</w:t>
+      </w:r>
+    </w:p>
+    <w:p>
+      <w:pPr>
+        <w:pStyle w:val="NoSpacing"/>
+        <w:bidi w:val="0"/>
+      </w:pPr>
     </w:p>
     <w:p>
       <w:pPr>
@@ -1063,7 +1846,6 @@
         <w:bidi w:val="0"/>
       </w:pPr>
       <w:r>
-        <w:lastRenderedPageBreak/>
         <w:t xml:space="preserve">The </w:t>
       </w:r>
       <w:r>
@@ -1077,6 +1859,38 @@
       </w:r>
       <w:r>
         <w:t>, and also less false-positives.</w:t>
+      </w:r>
+      <w:r>
+        <w:br/>
+      </w:r>
+      <w:proofErr w:type="spellStart"/>
+      <w:proofErr w:type="gramStart"/>
+      <w:r>
+        <w:t>kde</w:t>
+      </w:r>
+      <w:proofErr w:type="spellEnd"/>
+      <w:proofErr w:type="gramEnd"/>
+      <w:r>
+        <w:t xml:space="preserve"> = KDE(</w:t>
+      </w:r>
+      <w:proofErr w:type="spellStart"/>
+      <w:r>
+        <w:t>VideoMat</w:t>
+      </w:r>
+      <w:proofErr w:type="spellEnd"/>
+      <w:r>
+        <w:t>(:,:,:,550:900),O,N,[0.00000000001, 0.0000000000000001],</w:t>
+      </w:r>
+      <w:r>
+        <w:rPr>
+          <w:b/>
+          <w:bCs/>
+          <w:u w:val="single"/>
+        </w:rPr>
+        <w:t>0</w:t>
+      </w:r>
+      <w:r>
+        <w:t>);</w:t>
       </w:r>
       <w:r>
         <w:br/>
@@ -1160,7 +1974,46 @@
         <w:rPr>
           <w:noProof/>
         </w:rPr>
+        <w:br/>
+      </w:r>
+      <w:r>
+        <w:rPr>
+          <w:noProof/>
+        </w:rPr>
+        <w:t>kde = KDE(VideoMat(:,</w:t>
+      </w:r>
+      <w:r>
+        <w:rPr>
+          <w:noProof/>
+        </w:rPr>
+        <w:t>:,:,550:900),O,N,</w:t>
+      </w:r>
+      <w:r>
+        <w:rPr>
+          <w:b/>
+          <w:bCs/>
+          <w:noProof/>
+          <w:u w:val="single"/>
+        </w:rPr>
+        <w:t>0.00000000001,1</w:t>
+      </w:r>
+      <w:r>
+        <w:rPr>
+          <w:noProof/>
+        </w:rPr>
+        <w:t>);</w:t>
+      </w:r>
+      <w:r>
+        <w:rPr>
+          <w:noProof/>
+        </w:rPr>
         <w:t xml:space="preserve"> </w:t>
+      </w:r>
+      <w:r>
+        <w:rPr>
+          <w:noProof/>
+        </w:rPr>
+        <w:br/>
       </w:r>
       <w:r>
         <w:rPr>
@@ -1214,6 +2067,7 @@
         <w:bidi w:val="0"/>
       </w:pPr>
       <w:r>
+        <w:lastRenderedPageBreak/>
         <w:t>Sel</w:t>
       </w:r>
       <w:r>
@@ -1233,6 +2087,29 @@
       </w:r>
       <w:r>
         <w:t xml:space="preserve"> than all the other cases.</w:t>
+      </w:r>
+    </w:p>
+    <w:p>
+      <w:pPr>
+        <w:bidi w:val="0"/>
+      </w:pPr>
+      <w:proofErr w:type="spellStart"/>
+      <w:proofErr w:type="gramStart"/>
+      <w:r>
+        <w:t>kde</w:t>
+      </w:r>
+      <w:proofErr w:type="spellEnd"/>
+      <w:proofErr w:type="gramEnd"/>
+      <w:r>
+        <w:t xml:space="preserve"> = KDE(</w:t>
+      </w:r>
+      <w:proofErr w:type="spellStart"/>
+      <w:r>
+        <w:t>VideoMat</w:t>
+      </w:r>
+      <w:proofErr w:type="spellEnd"/>
+      <w:r>
+        <w:t>(:,:,:,550:900),O,N,[0.00000000001, 0.0000000000000001],1);</w:t>
       </w:r>
       <w:r>
         <w:br/>
@@ -1405,7 +2282,6 @@
           <w:b/>
           <w:bCs/>
         </w:rPr>
-        <w:lastRenderedPageBreak/>
         <w:t>Threshold</w:t>
       </w:r>
       <w:r>
@@ -1478,11 +2354,93 @@
           <w:szCs w:val="28"/>
         </w:rPr>
       </w:pPr>
-      <w:r>
+    </w:p>
+    <w:p>
+      <w:pPr>
+        <w:bidi w:val="0"/>
         <w:rPr>
           <w:sz w:val="28"/>
           <w:szCs w:val="28"/>
         </w:rPr>
+      </w:pPr>
+    </w:p>
+    <w:p>
+      <w:pPr>
+        <w:bidi w:val="0"/>
+        <w:rPr>
+          <w:sz w:val="28"/>
+          <w:szCs w:val="28"/>
+        </w:rPr>
+      </w:pPr>
+    </w:p>
+    <w:p>
+      <w:pPr>
+        <w:bidi w:val="0"/>
+        <w:rPr>
+          <w:sz w:val="28"/>
+          <w:szCs w:val="28"/>
+        </w:rPr>
+      </w:pPr>
+    </w:p>
+    <w:p>
+      <w:pPr>
+        <w:bidi w:val="0"/>
+        <w:rPr>
+          <w:sz w:val="28"/>
+          <w:szCs w:val="28"/>
+        </w:rPr>
+      </w:pPr>
+    </w:p>
+    <w:p>
+      <w:pPr>
+        <w:bidi w:val="0"/>
+        <w:rPr>
+          <w:sz w:val="28"/>
+          <w:szCs w:val="28"/>
+        </w:rPr>
+      </w:pPr>
+    </w:p>
+    <w:p>
+      <w:pPr>
+        <w:bidi w:val="0"/>
+        <w:rPr>
+          <w:sz w:val="28"/>
+          <w:szCs w:val="28"/>
+        </w:rPr>
+      </w:pPr>
+    </w:p>
+    <w:p>
+      <w:pPr>
+        <w:bidi w:val="0"/>
+        <w:rPr>
+          <w:sz w:val="28"/>
+          <w:szCs w:val="28"/>
+        </w:rPr>
+      </w:pPr>
+    </w:p>
+    <w:p>
+      <w:pPr>
+        <w:bidi w:val="0"/>
+        <w:rPr>
+          <w:sz w:val="28"/>
+          <w:szCs w:val="28"/>
+        </w:rPr>
+      </w:pPr>
+    </w:p>
+    <w:p>
+      <w:pPr>
+        <w:bidi w:val="0"/>
+        <w:rPr>
+          <w:sz w:val="28"/>
+          <w:szCs w:val="28"/>
+        </w:rPr>
+      </w:pPr>
+      <w:r>
+        <w:rPr>
+          <w:sz w:val="28"/>
+          <w:szCs w:val="28"/>
+        </w:rPr>
+        <w:lastRenderedPageBreak/>
         <w:t>4)</w:t>
       </w:r>
     </w:p>
@@ -1651,11 +2609,47 @@
           <w:szCs w:val="28"/>
         </w:rPr>
       </w:pPr>
-      <w:r>
+    </w:p>
+    <w:p>
+      <w:pPr>
+        <w:bidi w:val="0"/>
         <w:rPr>
           <w:sz w:val="28"/>
           <w:szCs w:val="28"/>
         </w:rPr>
+      </w:pPr>
+    </w:p>
+    <w:p>
+      <w:pPr>
+        <w:bidi w:val="0"/>
+        <w:rPr>
+          <w:sz w:val="28"/>
+          <w:szCs w:val="28"/>
+        </w:rPr>
+      </w:pPr>
+    </w:p>
+    <w:p>
+      <w:pPr>
+        <w:bidi w:val="0"/>
+        <w:rPr>
+          <w:sz w:val="28"/>
+          <w:szCs w:val="28"/>
+        </w:rPr>
+      </w:pPr>
+    </w:p>
+    <w:p>
+      <w:pPr>
+        <w:bidi w:val="0"/>
+        <w:rPr>
+          <w:sz w:val="28"/>
+          <w:szCs w:val="28"/>
+        </w:rPr>
+      </w:pPr>
+      <w:r>
+        <w:rPr>
+          <w:sz w:val="28"/>
+          <w:szCs w:val="28"/>
+        </w:rPr>
         <w:lastRenderedPageBreak/>
         <w:t>5)</w:t>
       </w:r>
@@ -1670,6 +2664,76 @@
       <w:r>
         <w:t xml:space="preserve"> Single pixel intensity (grayscale) as function of frame number.</w:t>
       </w:r>
+    </w:p>
+    <w:p>
+      <w:pPr>
+        <w:bidi w:val="0"/>
+      </w:pPr>
+      <w:r>
+        <w:t>For plotting the following, we used a breakpoint after converting the video to grayscale, and performing the following code:</w:t>
+      </w:r>
+    </w:p>
+    <w:p>
+      <w:pPr>
+        <w:bidi w:val="0"/>
+      </w:pPr>
+      <w:r>
+        <w:rPr>
+          <w:color w:val="70AD47" w:themeColor="accent6"/>
+        </w:rPr>
+        <w:t>%getting a single pixel sequence, where cars go through</w:t>
+      </w:r>
+      <w:r>
+        <w:br/>
+      </w:r>
+      <w:proofErr w:type="spellStart"/>
+      <w:r>
+        <w:t>singlePixel</w:t>
+      </w:r>
+      <w:proofErr w:type="spellEnd"/>
+      <w:r>
+        <w:t xml:space="preserve"> = </w:t>
+      </w:r>
+      <w:proofErr w:type="gramStart"/>
+      <w:r>
+        <w:t>squeeze(</w:t>
+      </w:r>
+      <w:proofErr w:type="spellStart"/>
+      <w:proofErr w:type="gramEnd"/>
+      <w:r>
+        <w:t>updatedVideo</w:t>
+      </w:r>
+      <w:proofErr w:type="spellEnd"/>
+      <w:r>
+        <w:t>(160,107,1,:));</w:t>
+      </w:r>
+    </w:p>
+    <w:p>
+      <w:pPr>
+        <w:bidi w:val="0"/>
+      </w:pPr>
+      <w:r>
+        <w:rPr>
+          <w:color w:val="70AD47" w:themeColor="accent6"/>
+        </w:rPr>
+        <w:t>%the video length is 351 frames</w:t>
+      </w:r>
+      <w:r>
+        <w:br/>
+      </w:r>
+      <w:proofErr w:type="gramStart"/>
+      <w:r>
+        <w:t>plot(</w:t>
+      </w:r>
+      <w:proofErr w:type="gramEnd"/>
+      <w:r>
+        <w:t>1:351,singlePixel);</w:t>
+      </w:r>
+    </w:p>
+    <w:p>
+      <w:pPr>
+        <w:bidi w:val="0"/>
+      </w:pPr>
       <w:r>
         <w:br/>
       </w:r>
@@ -1732,14 +2796,85 @@
       <w:pPr>
         <w:bidi w:val="0"/>
       </w:pPr>
-      <w:r>
+    </w:p>
+    <w:p>
+      <w:pPr>
+        <w:bidi w:val="0"/>
+      </w:pPr>
+    </w:p>
+    <w:p>
+      <w:pPr>
+        <w:bidi w:val="0"/>
+      </w:pPr>
+    </w:p>
+    <w:p>
+      <w:pPr>
+        <w:bidi w:val="0"/>
+      </w:pPr>
+    </w:p>
+    <w:p>
+      <w:pPr>
+        <w:bidi w:val="0"/>
+      </w:pPr>
+    </w:p>
+    <w:p>
+      <w:pPr>
+        <w:bidi w:val="0"/>
+      </w:pPr>
+    </w:p>
+    <w:p>
+      <w:pPr>
+        <w:bidi w:val="0"/>
+      </w:pPr>
+    </w:p>
+    <w:p>
+      <w:pPr>
+        <w:bidi w:val="0"/>
+      </w:pPr>
+    </w:p>
+    <w:p>
+      <w:pPr>
+        <w:bidi w:val="0"/>
+      </w:pPr>
+      <w:r>
+        <w:lastRenderedPageBreak/>
         <w:t xml:space="preserve">b) </w:t>
       </w:r>
       <w:r>
         <w:t>H</w:t>
       </w:r>
       <w:r>
-        <w:t>istogram of the pixel sequence:</w:t>
+        <w:t>istogram of the pixel sequence</w:t>
+      </w:r>
+      <w:proofErr w:type="gramStart"/>
+      <w:r>
+        <w:t>:</w:t>
+      </w:r>
+      <w:proofErr w:type="gramEnd"/>
+      <w:r>
+        <w:br/>
+      </w:r>
+      <w:r>
+        <w:br/>
+        <w:t>we used the following code:</w:t>
+      </w:r>
+    </w:p>
+    <w:p>
+      <w:pPr>
+        <w:bidi w:val="0"/>
+      </w:pPr>
+      <w:proofErr w:type="gramStart"/>
+      <w:r>
+        <w:t>histogram(</w:t>
+      </w:r>
+      <w:proofErr w:type="spellStart"/>
+      <w:proofErr w:type="gramEnd"/>
+      <w:r>
+        <w:t>singlePixel</w:t>
+      </w:r>
+      <w:proofErr w:type="spellEnd"/>
+      <w:r>
+        <w:t>, 25, 'Normalization', 'probability');</w:t>
       </w:r>
       <w:r>
         <w:br/>
@@ -1981,6 +3116,117 @@
         <w:bidi w:val="0"/>
       </w:pPr>
       <w:r>
+        <w:t>We used the following code:</w:t>
+      </w:r>
+    </w:p>
+    <w:p>
+      <w:pPr>
+        <w:pStyle w:val="NoSpacing"/>
+        <w:bidi w:val="0"/>
+      </w:pPr>
+      <w:proofErr w:type="spellStart"/>
+      <w:r>
+        <w:t>VideoMat</w:t>
+      </w:r>
+      <w:proofErr w:type="spellEnd"/>
+      <w:r>
+        <w:t xml:space="preserve"> = </w:t>
+      </w:r>
+      <w:proofErr w:type="spellStart"/>
+      <w:r>
+        <w:t>readImagesDir</w:t>
+      </w:r>
+      <w:proofErr w:type="spellEnd"/>
+      <w:r>
+        <w:t>('canoe/input');</w:t>
+      </w:r>
+      <w:r>
+        <w:br/>
+      </w:r>
+      <w:r>
+        <w:br/>
+      </w:r>
+      <w:r>
+        <w:rPr>
+          <w:rFonts w:asciiTheme="majorHAnsi" w:hAnsiTheme="majorHAnsi"/>
+          <w:color w:val="70AD47" w:themeColor="accent6"/>
+        </w:rPr>
+        <w:t>%</w:t>
+      </w:r>
+      <w:proofErr w:type="spellStart"/>
+      <w:r>
+        <w:rPr>
+          <w:rFonts w:asciiTheme="majorHAnsi" w:hAnsiTheme="majorHAnsi"/>
+          <w:color w:val="70AD47" w:themeColor="accent6"/>
+        </w:rPr>
+        <w:t>NaiveBS</w:t>
+      </w:r>
+      <w:proofErr w:type="spellEnd"/>
+      <w:r>
+        <w:rPr>
+          <w:rFonts w:asciiTheme="majorHAnsi" w:hAnsiTheme="majorHAnsi"/>
+          <w:color w:val="70AD47" w:themeColor="accent6"/>
+        </w:rPr>
+        <w:t>(</w:t>
+      </w:r>
+      <w:proofErr w:type="spellStart"/>
+      <w:r>
+        <w:rPr>
+          <w:rFonts w:asciiTheme="majorHAnsi" w:hAnsiTheme="majorHAnsi"/>
+          <w:color w:val="70AD47" w:themeColor="accent6"/>
+        </w:rPr>
+        <w:t>VideoMat,O,N,Threshold</w:t>
+      </w:r>
+      <w:r>
+        <w:rPr>
+          <w:rFonts w:asciiTheme="majorHAnsi" w:hAnsiTheme="majorHAnsi"/>
+          <w:color w:val="70AD47" w:themeColor="accent6"/>
+        </w:rPr>
+        <w:t>,Selective</w:t>
+      </w:r>
+      <w:proofErr w:type="spellEnd"/>
+      <w:r>
+        <w:rPr>
+          <w:rFonts w:asciiTheme="majorHAnsi" w:hAnsiTheme="majorHAnsi"/>
+          <w:color w:val="70AD47" w:themeColor="accent6"/>
+        </w:rPr>
+        <w:t>);</w:t>
+      </w:r>
+      <w:r>
+        <w:br/>
+      </w:r>
+      <w:proofErr w:type="spellStart"/>
+      <w:r>
+        <w:t>kde</w:t>
+      </w:r>
+      <w:proofErr w:type="spellEnd"/>
+      <w:r>
+        <w:t xml:space="preserve"> = KDE(</w:t>
+      </w:r>
+      <w:proofErr w:type="spellStart"/>
+      <w:r>
+        <w:t>VideoMat</w:t>
+      </w:r>
+      <w:proofErr w:type="spellEnd"/>
+      <w:r>
+        <w:t>(:,:,:,700:1000),O,N,[0.000001, 0.0000001],1);</w:t>
+      </w:r>
+    </w:p>
+    <w:p>
+      <w:pPr>
+        <w:pStyle w:val="NoSpacing"/>
+        <w:bidi w:val="0"/>
+        <w:rPr>
+          <w:rFonts w:asciiTheme="majorHAnsi" w:hAnsiTheme="majorHAnsi"/>
+          <w:color w:val="70AD47" w:themeColor="accent6"/>
+        </w:rPr>
+      </w:pPr>
+    </w:p>
+    <w:p>
+      <w:pPr>
+        <w:bidi w:val="0"/>
+      </w:pPr>
+      <w:r>
         <w:t xml:space="preserve">a. </w:t>
       </w:r>
       <w:r>
@@ -2046,7 +3292,6 @@
         <w:bidi w:val="0"/>
       </w:pPr>
       <w:r>
-        <w:lastRenderedPageBreak/>
         <w:t xml:space="preserve">And </w:t>
       </w:r>
       <w:proofErr w:type="gramStart"/>
@@ -2218,6 +3463,7 @@
       <w:r>
         <w:br/>
       </w:r>
+      <w:bookmarkStart w:id="5" w:name="_GoBack"/>
       <w:r>
         <w:rPr>
           <w:noProof/>
@@ -2264,6 +3510,7 @@
           </wp:inline>
         </w:drawing>
       </w:r>
+      <w:bookmarkEnd w:id="5"/>
     </w:p>
     <w:sectPr>
       <w:pgSz w:w="11906" w:h="16838"/>
@@ -2367,6 +3614,10 @@
     <w:p>
       <w:pPr>
         <w:pStyle w:val="CommentText"/>
+        <w:rPr>
+          <w:rFonts w:hint="cs"/>
+          <w:rtl/>
+        </w:rPr>
       </w:pPr>
       <w:r>
         <w:rPr>
@@ -2375,13 +3626,8 @@
         <w:annotationRef/>
       </w:r>
       <w:r>
-        <w:t xml:space="preserve">Just to make sure I got the idea of the history-indices </w:t>
-      </w:r>
-      <w:r>
-        <w:t>correct</w:t>
-      </w:r>
-      <w:bookmarkStart w:id="5" w:name="_GoBack"/>
-      <w:bookmarkEnd w:id="5"/>
+        <w:t>Just to make sure I got the idea of the history-indices correct</w:t>
+      </w:r>
     </w:p>
   </w:comment>
 </w:comments>
@@ -3497,6 +4743,16 @@
       <w:szCs w:val="18"/>
     </w:rPr>
   </w:style>
+  <w:style w:type="paragraph" w:styleId="NoSpacing">
+    <w:name w:val="No Spacing"/>
+    <w:uiPriority w:val="1"/>
+    <w:qFormat/>
+    <w:rsid w:val="005F5CF2"/>
+    <w:pPr>
+      <w:bidi/>
+      <w:spacing w:after="0" w:line="240" w:lineRule="auto"/>
+    </w:pPr>
+  </w:style>
 </w:styles>
 </file>
 
@@ -3766,7 +5022,7 @@
 </file>
 
 <file path=customXml/itemProps1.xml><?xml version="1.0" encoding="utf-8"?>
-<ds:datastoreItem xmlns:ds="http://schemas.openxmlformats.org/officeDocument/2006/customXml" ds:itemID="{B498F619-34D8-4418-AE03-CC4CE8C46145}">
+<ds:datastoreItem xmlns:ds="http://schemas.openxmlformats.org/officeDocument/2006/customXml" ds:itemID="{4B7BD31F-03D1-48D9-9615-AA0254006D0F}">
   <ds:schemaRefs>
     <ds:schemaRef ds:uri="http://schemas.openxmlformats.org/officeDocument/2006/bibliography"/>
   </ds:schemaRefs>

</xml_diff>